<commit_message>
updated user documentation refactored API
</commit_message>
<xml_diff>
--- a/docs/userManual.docx
+++ b/docs/userManual.docx
@@ -209,11 +209,12 @@
       <w:r>
         <w:rPr>
           <w:b/>
+          <w:noProof/>
           <w:sz w:val="28"/>
           <w:szCs w:val="28"/>
           <w:lang w:val="en-US"/>
         </w:rPr>
-        <w:t>2010-03-25</w:t>
+        <w:t>2010-06-05</w:t>
       </w:r>
       <w:r>
         <w:rPr>
@@ -252,7 +253,7 @@
           <w:lang w:val="en-US"/>
         </w:rPr>
       </w:pPr>
-      <w:bookmarkStart w:id="0" w:name="_Toc257466797"/>
+      <w:bookmarkStart w:id="0" w:name="_Toc263512055"/>
       <w:r>
         <w:rPr>
           <w:lang w:val="en-US"/>
@@ -306,6 +307,12 @@
     <w:sdt>
       <w:sdtPr>
         <w:rPr>
+          <w:rFonts w:asciiTheme="minorHAnsi" w:eastAsiaTheme="minorHAnsi" w:hAnsiTheme="minorHAnsi" w:cstheme="minorBidi"/>
+          <w:b w:val="0"/>
+          <w:bCs w:val="0"/>
+          <w:color w:val="auto"/>
+          <w:sz w:val="22"/>
+          <w:szCs w:val="22"/>
           <w:lang w:val="en-US"/>
         </w:rPr>
         <w:id w:val="1074772730"/>
@@ -314,16 +321,6 @@
           <w:docPartUnique/>
         </w:docPartObj>
       </w:sdtPr>
-      <w:sdtEndPr>
-        <w:rPr>
-          <w:rFonts w:asciiTheme="minorHAnsi" w:eastAsiaTheme="minorHAnsi" w:hAnsiTheme="minorHAnsi" w:cstheme="minorBidi"/>
-          <w:b w:val="0"/>
-          <w:bCs w:val="0"/>
-          <w:color w:val="auto"/>
-          <w:sz w:val="22"/>
-          <w:szCs w:val="22"/>
-        </w:rPr>
-      </w:sdtEndPr>
       <w:sdtContent>
         <w:p>
           <w:pPr>
@@ -338,6 +335,13 @@
             </w:rPr>
             <w:t>Table of Contents</w:t>
           </w:r>
+        </w:p>
+        <w:p>
+          <w:pPr>
+            <w:rPr>
+              <w:lang w:val="en-US"/>
+            </w:rPr>
+          </w:pPr>
         </w:p>
         <w:p>
           <w:pPr>
@@ -369,7 +373,7 @@
             </w:rPr>
             <w:fldChar w:fldCharType="separate"/>
           </w:r>
-          <w:hyperlink w:anchor="_Toc257466797" w:history="1">
+          <w:hyperlink w:anchor="_Toc263512055" w:history="1">
             <w:r>
               <w:rPr>
                 <w:rStyle w:val="Hyperlink"/>
@@ -397,7 +401,7 @@
                 <w:noProof/>
                 <w:webHidden/>
               </w:rPr>
-              <w:instrText xml:space="preserve"> PAGEREF _Toc257466797 \h </w:instrText>
+              <w:instrText xml:space="preserve"> PAGEREF _Toc263512055 \h </w:instrText>
             </w:r>
             <w:r>
               <w:rPr>
@@ -441,7 +445,7 @@
               <w:lang w:eastAsia="de-DE"/>
             </w:rPr>
           </w:pPr>
-          <w:hyperlink w:anchor="_Toc257466798" w:history="1">
+          <w:hyperlink w:anchor="_Toc263512056" w:history="1">
             <w:r>
               <w:rPr>
                 <w:rStyle w:val="Hyperlink"/>
@@ -485,7 +489,7 @@
                 <w:noProof/>
                 <w:webHidden/>
               </w:rPr>
-              <w:instrText xml:space="preserve"> PAGEREF _Toc257466798 \h </w:instrText>
+              <w:instrText xml:space="preserve"> PAGEREF _Toc263512056 \h </w:instrText>
             </w:r>
             <w:r>
               <w:rPr>
@@ -524,10 +528,12 @@
               <w:tab w:val="right" w:leader="dot" w:pos="9062"/>
             </w:tabs>
             <w:rPr>
+              <w:rFonts w:eastAsiaTheme="minorEastAsia"/>
               <w:noProof/>
+              <w:lang w:eastAsia="de-DE"/>
             </w:rPr>
           </w:pPr>
-          <w:hyperlink w:anchor="_Toc257466799" w:history="1">
+          <w:hyperlink w:anchor="_Toc263512057" w:history="1">
             <w:r>
               <w:rPr>
                 <w:rStyle w:val="Hyperlink"/>
@@ -538,7 +544,9 @@
             </w:r>
             <w:r>
               <w:rPr>
-                <w:noProof/>
+                <w:rFonts w:eastAsiaTheme="minorEastAsia"/>
+                <w:noProof/>
+                <w:lang w:eastAsia="de-DE"/>
               </w:rPr>
               <w:tab/>
             </w:r>
@@ -569,7 +577,7 @@
                 <w:noProof/>
                 <w:webHidden/>
               </w:rPr>
-              <w:instrText xml:space="preserve"> PAGEREF _Toc257466799 \h </w:instrText>
+              <w:instrText xml:space="preserve"> PAGEREF _Toc263512057 \h </w:instrText>
             </w:r>
             <w:r>
               <w:rPr>
@@ -608,10 +616,12 @@
               <w:tab w:val="right" w:leader="dot" w:pos="9062"/>
             </w:tabs>
             <w:rPr>
+              <w:rFonts w:eastAsiaTheme="minorEastAsia"/>
               <w:noProof/>
+              <w:lang w:eastAsia="de-DE"/>
             </w:rPr>
           </w:pPr>
-          <w:hyperlink w:anchor="_Toc257466800" w:history="1">
+          <w:hyperlink w:anchor="_Toc263512058" w:history="1">
             <w:r>
               <w:rPr>
                 <w:rStyle w:val="Hyperlink"/>
@@ -622,7 +632,9 @@
             </w:r>
             <w:r>
               <w:rPr>
-                <w:noProof/>
+                <w:rFonts w:eastAsiaTheme="minorEastAsia"/>
+                <w:noProof/>
+                <w:lang w:eastAsia="de-DE"/>
               </w:rPr>
               <w:tab/>
             </w:r>
@@ -653,7 +665,7 @@
                 <w:noProof/>
                 <w:webHidden/>
               </w:rPr>
-              <w:instrText xml:space="preserve"> PAGEREF _Toc257466800 \h </w:instrText>
+              <w:instrText xml:space="preserve"> PAGEREF _Toc263512058 \h </w:instrText>
             </w:r>
             <w:r>
               <w:rPr>
@@ -692,10 +704,12 @@
               <w:tab w:val="right" w:leader="dot" w:pos="9062"/>
             </w:tabs>
             <w:rPr>
+              <w:rFonts w:eastAsiaTheme="minorEastAsia"/>
               <w:noProof/>
+              <w:lang w:eastAsia="de-DE"/>
             </w:rPr>
           </w:pPr>
-          <w:hyperlink w:anchor="_Toc257466801" w:history="1">
+          <w:hyperlink w:anchor="_Toc263512059" w:history="1">
             <w:r>
               <w:rPr>
                 <w:rStyle w:val="Hyperlink"/>
@@ -706,7 +720,9 @@
             </w:r>
             <w:r>
               <w:rPr>
-                <w:noProof/>
+                <w:rFonts w:eastAsiaTheme="minorEastAsia"/>
+                <w:noProof/>
+                <w:lang w:eastAsia="de-DE"/>
               </w:rPr>
               <w:tab/>
             </w:r>
@@ -737,7 +753,7 @@
                 <w:noProof/>
                 <w:webHidden/>
               </w:rPr>
-              <w:instrText xml:space="preserve"> PAGEREF _Toc257466801 \h </w:instrText>
+              <w:instrText xml:space="preserve"> PAGEREF _Toc263512059 \h </w:instrText>
             </w:r>
             <w:r>
               <w:rPr>
@@ -772,6 +788,7 @@
           <w:pPr>
             <w:pStyle w:val="Verzeichnis1"/>
             <w:tabs>
+              <w:tab w:val="left" w:pos="440"/>
               <w:tab w:val="right" w:leader="dot" w:pos="9062"/>
             </w:tabs>
             <w:rPr>
@@ -780,7 +797,7 @@
               <w:lang w:eastAsia="de-DE"/>
             </w:rPr>
           </w:pPr>
-          <w:hyperlink w:anchor="_Toc257466802" w:history="1">
+          <w:hyperlink w:anchor="_Toc263512060" w:history="1">
             <w:r>
               <w:rPr>
                 <w:rStyle w:val="Hyperlink"/>
@@ -791,13 +808,29 @@
             </w:r>
             <w:r>
               <w:rPr>
-                <w:noProof/>
-                <w:webHidden/>
+                <w:rFonts w:eastAsiaTheme="minorEastAsia"/>
+                <w:noProof/>
+                <w:lang w:eastAsia="de-DE"/>
               </w:rPr>
               <w:tab/>
             </w:r>
             <w:r>
               <w:rPr>
+                <w:rStyle w:val="Hyperlink"/>
+                <w:noProof/>
+                <w:lang w:val="en-US"/>
+              </w:rPr>
+              <w:t>The Extensible Component Scanner API</w:t>
+            </w:r>
+            <w:r>
+              <w:rPr>
+                <w:noProof/>
+                <w:webHidden/>
+              </w:rPr>
+              <w:tab/>
+            </w:r>
+            <w:r>
+              <w:rPr>
                 <w:noProof/>
                 <w:webHidden/>
               </w:rPr>
@@ -808,7 +841,7 @@
                 <w:noProof/>
                 <w:webHidden/>
               </w:rPr>
-              <w:instrText xml:space="preserve"> PAGEREF _Toc257466802 \h </w:instrText>
+              <w:instrText xml:space="preserve"> PAGEREF _Toc263512060 \h </w:instrText>
             </w:r>
             <w:r>
               <w:rPr>
@@ -829,6 +862,710 @@
                 <w:webHidden/>
               </w:rPr>
               <w:t>6</w:t>
+            </w:r>
+            <w:r>
+              <w:rPr>
+                <w:noProof/>
+                <w:webHidden/>
+              </w:rPr>
+              <w:fldChar w:fldCharType="end"/>
+            </w:r>
+          </w:hyperlink>
+        </w:p>
+        <w:p>
+          <w:pPr>
+            <w:pStyle w:val="Verzeichnis2"/>
+            <w:tabs>
+              <w:tab w:val="left" w:pos="880"/>
+              <w:tab w:val="right" w:leader="dot" w:pos="9062"/>
+            </w:tabs>
+            <w:rPr>
+              <w:rFonts w:eastAsiaTheme="minorEastAsia"/>
+              <w:noProof/>
+              <w:lang w:eastAsia="de-DE"/>
+            </w:rPr>
+          </w:pPr>
+          <w:hyperlink w:anchor="_Toc263512061" w:history="1">
+            <w:r>
+              <w:rPr>
+                <w:rStyle w:val="Hyperlink"/>
+                <w:noProof/>
+                <w:lang w:val="en-US"/>
+              </w:rPr>
+              <w:t>2.1.</w:t>
+            </w:r>
+            <w:r>
+              <w:rPr>
+                <w:rFonts w:eastAsiaTheme="minorEastAsia"/>
+                <w:noProof/>
+                <w:lang w:eastAsia="de-DE"/>
+              </w:rPr>
+              <w:tab/>
+            </w:r>
+            <w:r>
+              <w:rPr>
+                <w:rStyle w:val="Hyperlink"/>
+                <w:noProof/>
+                <w:lang w:val="en-US"/>
+              </w:rPr>
+              <w:t>The ComponentScanner class</w:t>
+            </w:r>
+            <w:r>
+              <w:rPr>
+                <w:noProof/>
+                <w:webHidden/>
+              </w:rPr>
+              <w:tab/>
+            </w:r>
+            <w:r>
+              <w:rPr>
+                <w:noProof/>
+                <w:webHidden/>
+              </w:rPr>
+              <w:fldChar w:fldCharType="begin"/>
+            </w:r>
+            <w:r>
+              <w:rPr>
+                <w:noProof/>
+                <w:webHidden/>
+              </w:rPr>
+              <w:instrText xml:space="preserve"> PAGEREF _Toc263512061 \h </w:instrText>
+            </w:r>
+            <w:r>
+              <w:rPr>
+                <w:noProof/>
+                <w:webHidden/>
+              </w:rPr>
+            </w:r>
+            <w:r>
+              <w:rPr>
+                <w:noProof/>
+                <w:webHidden/>
+              </w:rPr>
+              <w:fldChar w:fldCharType="separate"/>
+            </w:r>
+            <w:r>
+              <w:rPr>
+                <w:noProof/>
+                <w:webHidden/>
+              </w:rPr>
+              <w:t>6</w:t>
+            </w:r>
+            <w:r>
+              <w:rPr>
+                <w:noProof/>
+                <w:webHidden/>
+              </w:rPr>
+              <w:fldChar w:fldCharType="end"/>
+            </w:r>
+          </w:hyperlink>
+        </w:p>
+        <w:p>
+          <w:pPr>
+            <w:pStyle w:val="Verzeichnis2"/>
+            <w:tabs>
+              <w:tab w:val="left" w:pos="880"/>
+              <w:tab w:val="right" w:leader="dot" w:pos="9062"/>
+            </w:tabs>
+            <w:rPr>
+              <w:rFonts w:eastAsiaTheme="minorEastAsia"/>
+              <w:noProof/>
+              <w:lang w:eastAsia="de-DE"/>
+            </w:rPr>
+          </w:pPr>
+          <w:hyperlink w:anchor="_Toc263512062" w:history="1">
+            <w:r>
+              <w:rPr>
+                <w:rStyle w:val="Hyperlink"/>
+                <w:noProof/>
+                <w:lang w:val="en-US"/>
+              </w:rPr>
+              <w:t>2.2.</w:t>
+            </w:r>
+            <w:r>
+              <w:rPr>
+                <w:rFonts w:eastAsiaTheme="minorEastAsia"/>
+                <w:noProof/>
+                <w:lang w:eastAsia="de-DE"/>
+              </w:rPr>
+              <w:tab/>
+            </w:r>
+            <w:r>
+              <w:rPr>
+                <w:rStyle w:val="Hyperlink"/>
+                <w:noProof/>
+                <w:lang w:val="en-US"/>
+              </w:rPr>
+              <w:t>The ComponentQuery class</w:t>
+            </w:r>
+            <w:r>
+              <w:rPr>
+                <w:noProof/>
+                <w:webHidden/>
+              </w:rPr>
+              <w:tab/>
+            </w:r>
+            <w:r>
+              <w:rPr>
+                <w:noProof/>
+                <w:webHidden/>
+              </w:rPr>
+              <w:fldChar w:fldCharType="begin"/>
+            </w:r>
+            <w:r>
+              <w:rPr>
+                <w:noProof/>
+                <w:webHidden/>
+              </w:rPr>
+              <w:instrText xml:space="preserve"> PAGEREF _Toc263512062 \h </w:instrText>
+            </w:r>
+            <w:r>
+              <w:rPr>
+                <w:noProof/>
+                <w:webHidden/>
+              </w:rPr>
+            </w:r>
+            <w:r>
+              <w:rPr>
+                <w:noProof/>
+                <w:webHidden/>
+              </w:rPr>
+              <w:fldChar w:fldCharType="separate"/>
+            </w:r>
+            <w:r>
+              <w:rPr>
+                <w:noProof/>
+                <w:webHidden/>
+              </w:rPr>
+              <w:t>6</w:t>
+            </w:r>
+            <w:r>
+              <w:rPr>
+                <w:noProof/>
+                <w:webHidden/>
+              </w:rPr>
+              <w:fldChar w:fldCharType="end"/>
+            </w:r>
+          </w:hyperlink>
+        </w:p>
+        <w:p>
+          <w:pPr>
+            <w:pStyle w:val="Verzeichnis2"/>
+            <w:tabs>
+              <w:tab w:val="left" w:pos="880"/>
+              <w:tab w:val="right" w:leader="dot" w:pos="9062"/>
+            </w:tabs>
+            <w:rPr>
+              <w:rFonts w:eastAsiaTheme="minorEastAsia"/>
+              <w:noProof/>
+              <w:lang w:eastAsia="de-DE"/>
+            </w:rPr>
+          </w:pPr>
+          <w:hyperlink w:anchor="_Toc263512063" w:history="1">
+            <w:r>
+              <w:rPr>
+                <w:rStyle w:val="Hyperlink"/>
+                <w:noProof/>
+                <w:lang w:val="en-US"/>
+              </w:rPr>
+              <w:t>2.3.</w:t>
+            </w:r>
+            <w:r>
+              <w:rPr>
+                <w:rFonts w:eastAsiaTheme="minorEastAsia"/>
+                <w:noProof/>
+                <w:lang w:eastAsia="de-DE"/>
+              </w:rPr>
+              <w:tab/>
+            </w:r>
+            <w:r>
+              <w:rPr>
+                <w:rStyle w:val="Hyperlink"/>
+                <w:noProof/>
+                <w:lang w:val="en-US"/>
+              </w:rPr>
+              <w:t>A first code example</w:t>
+            </w:r>
+            <w:r>
+              <w:rPr>
+                <w:noProof/>
+                <w:webHidden/>
+              </w:rPr>
+              <w:tab/>
+            </w:r>
+            <w:r>
+              <w:rPr>
+                <w:noProof/>
+                <w:webHidden/>
+              </w:rPr>
+              <w:fldChar w:fldCharType="begin"/>
+            </w:r>
+            <w:r>
+              <w:rPr>
+                <w:noProof/>
+                <w:webHidden/>
+              </w:rPr>
+              <w:instrText xml:space="preserve"> PAGEREF _Toc263512063 \h </w:instrText>
+            </w:r>
+            <w:r>
+              <w:rPr>
+                <w:noProof/>
+                <w:webHidden/>
+              </w:rPr>
+            </w:r>
+            <w:r>
+              <w:rPr>
+                <w:noProof/>
+                <w:webHidden/>
+              </w:rPr>
+              <w:fldChar w:fldCharType="separate"/>
+            </w:r>
+            <w:r>
+              <w:rPr>
+                <w:noProof/>
+                <w:webHidden/>
+              </w:rPr>
+              <w:t>7</w:t>
+            </w:r>
+            <w:r>
+              <w:rPr>
+                <w:noProof/>
+                <w:webHidden/>
+              </w:rPr>
+              <w:fldChar w:fldCharType="end"/>
+            </w:r>
+          </w:hyperlink>
+        </w:p>
+        <w:p>
+          <w:pPr>
+            <w:pStyle w:val="Verzeichnis1"/>
+            <w:tabs>
+              <w:tab w:val="left" w:pos="440"/>
+              <w:tab w:val="right" w:leader="dot" w:pos="9062"/>
+            </w:tabs>
+            <w:rPr>
+              <w:rFonts w:eastAsiaTheme="minorEastAsia"/>
+              <w:noProof/>
+              <w:lang w:eastAsia="de-DE"/>
+            </w:rPr>
+          </w:pPr>
+          <w:hyperlink w:anchor="_Toc263512064" w:history="1">
+            <w:r>
+              <w:rPr>
+                <w:rStyle w:val="Hyperlink"/>
+                <w:noProof/>
+                <w:lang w:val="en-US"/>
+              </w:rPr>
+              <w:t>3.</w:t>
+            </w:r>
+            <w:r>
+              <w:rPr>
+                <w:rFonts w:eastAsiaTheme="minorEastAsia"/>
+                <w:noProof/>
+                <w:lang w:eastAsia="de-DE"/>
+              </w:rPr>
+              <w:tab/>
+            </w:r>
+            <w:r>
+              <w:rPr>
+                <w:rStyle w:val="Hyperlink"/>
+                <w:noProof/>
+                <w:lang w:val="en-US"/>
+              </w:rPr>
+              <w:t>The Component Query Language</w:t>
+            </w:r>
+            <w:r>
+              <w:rPr>
+                <w:noProof/>
+                <w:webHidden/>
+              </w:rPr>
+              <w:tab/>
+            </w:r>
+            <w:r>
+              <w:rPr>
+                <w:noProof/>
+                <w:webHidden/>
+              </w:rPr>
+              <w:fldChar w:fldCharType="begin"/>
+            </w:r>
+            <w:r>
+              <w:rPr>
+                <w:noProof/>
+                <w:webHidden/>
+              </w:rPr>
+              <w:instrText xml:space="preserve"> PAGEREF _Toc263512064 \h </w:instrText>
+            </w:r>
+            <w:r>
+              <w:rPr>
+                <w:noProof/>
+                <w:webHidden/>
+              </w:rPr>
+            </w:r>
+            <w:r>
+              <w:rPr>
+                <w:noProof/>
+                <w:webHidden/>
+              </w:rPr>
+              <w:fldChar w:fldCharType="separate"/>
+            </w:r>
+            <w:r>
+              <w:rPr>
+                <w:noProof/>
+                <w:webHidden/>
+              </w:rPr>
+              <w:t>8</w:t>
+            </w:r>
+            <w:r>
+              <w:rPr>
+                <w:noProof/>
+                <w:webHidden/>
+              </w:rPr>
+              <w:fldChar w:fldCharType="end"/>
+            </w:r>
+          </w:hyperlink>
+        </w:p>
+        <w:p>
+          <w:pPr>
+            <w:pStyle w:val="Verzeichnis2"/>
+            <w:tabs>
+              <w:tab w:val="left" w:pos="880"/>
+              <w:tab w:val="right" w:leader="dot" w:pos="9062"/>
+            </w:tabs>
+            <w:rPr>
+              <w:rFonts w:eastAsiaTheme="minorEastAsia"/>
+              <w:noProof/>
+              <w:lang w:eastAsia="de-DE"/>
+            </w:rPr>
+          </w:pPr>
+          <w:hyperlink w:anchor="_Toc263512065" w:history="1">
+            <w:r>
+              <w:rPr>
+                <w:rStyle w:val="Hyperlink"/>
+                <w:noProof/>
+                <w:lang w:val="en-US"/>
+              </w:rPr>
+              <w:t>3.1.</w:t>
+            </w:r>
+            <w:r>
+              <w:rPr>
+                <w:rFonts w:eastAsiaTheme="minorEastAsia"/>
+                <w:noProof/>
+                <w:lang w:eastAsia="de-DE"/>
+              </w:rPr>
+              <w:tab/>
+            </w:r>
+            <w:r>
+              <w:rPr>
+                <w:rStyle w:val="Hyperlink"/>
+                <w:noProof/>
+                <w:lang w:val="en-US"/>
+              </w:rPr>
+              <w:t>The select clause</w:t>
+            </w:r>
+            <w:r>
+              <w:rPr>
+                <w:noProof/>
+                <w:webHidden/>
+              </w:rPr>
+              <w:tab/>
+            </w:r>
+            <w:r>
+              <w:rPr>
+                <w:noProof/>
+                <w:webHidden/>
+              </w:rPr>
+              <w:fldChar w:fldCharType="begin"/>
+            </w:r>
+            <w:r>
+              <w:rPr>
+                <w:noProof/>
+                <w:webHidden/>
+              </w:rPr>
+              <w:instrText xml:space="preserve"> PAGEREF _Toc263512065 \h </w:instrText>
+            </w:r>
+            <w:r>
+              <w:rPr>
+                <w:noProof/>
+                <w:webHidden/>
+              </w:rPr>
+            </w:r>
+            <w:r>
+              <w:rPr>
+                <w:noProof/>
+                <w:webHidden/>
+              </w:rPr>
+              <w:fldChar w:fldCharType="separate"/>
+            </w:r>
+            <w:r>
+              <w:rPr>
+                <w:noProof/>
+                <w:webHidden/>
+              </w:rPr>
+              <w:t>8</w:t>
+            </w:r>
+            <w:r>
+              <w:rPr>
+                <w:noProof/>
+                <w:webHidden/>
+              </w:rPr>
+              <w:fldChar w:fldCharType="end"/>
+            </w:r>
+          </w:hyperlink>
+        </w:p>
+        <w:p>
+          <w:pPr>
+            <w:pStyle w:val="Verzeichnis2"/>
+            <w:tabs>
+              <w:tab w:val="left" w:pos="880"/>
+              <w:tab w:val="right" w:leader="dot" w:pos="9062"/>
+            </w:tabs>
+            <w:rPr>
+              <w:rFonts w:eastAsiaTheme="minorEastAsia"/>
+              <w:noProof/>
+              <w:lang w:eastAsia="de-DE"/>
+            </w:rPr>
+          </w:pPr>
+          <w:hyperlink w:anchor="_Toc263512066" w:history="1">
+            <w:r>
+              <w:rPr>
+                <w:rStyle w:val="Hyperlink"/>
+                <w:noProof/>
+                <w:lang w:val="en-US"/>
+              </w:rPr>
+              <w:t>3.2.</w:t>
+            </w:r>
+            <w:r>
+              <w:rPr>
+                <w:rFonts w:eastAsiaTheme="minorEastAsia"/>
+                <w:noProof/>
+                <w:lang w:eastAsia="de-DE"/>
+              </w:rPr>
+              <w:tab/>
+            </w:r>
+            <w:r>
+              <w:rPr>
+                <w:rStyle w:val="Hyperlink"/>
+                <w:noProof/>
+                <w:lang w:val="en-US"/>
+              </w:rPr>
+              <w:t>The from clause</w:t>
+            </w:r>
+            <w:r>
+              <w:rPr>
+                <w:noProof/>
+                <w:webHidden/>
+              </w:rPr>
+              <w:tab/>
+            </w:r>
+            <w:r>
+              <w:rPr>
+                <w:noProof/>
+                <w:webHidden/>
+              </w:rPr>
+              <w:fldChar w:fldCharType="begin"/>
+            </w:r>
+            <w:r>
+              <w:rPr>
+                <w:noProof/>
+                <w:webHidden/>
+              </w:rPr>
+              <w:instrText xml:space="preserve"> PAGEREF _Toc263512066 \h </w:instrText>
+            </w:r>
+            <w:r>
+              <w:rPr>
+                <w:noProof/>
+                <w:webHidden/>
+              </w:rPr>
+            </w:r>
+            <w:r>
+              <w:rPr>
+                <w:noProof/>
+                <w:webHidden/>
+              </w:rPr>
+              <w:fldChar w:fldCharType="separate"/>
+            </w:r>
+            <w:r>
+              <w:rPr>
+                <w:noProof/>
+                <w:webHidden/>
+              </w:rPr>
+              <w:t>8</w:t>
+            </w:r>
+            <w:r>
+              <w:rPr>
+                <w:noProof/>
+                <w:webHidden/>
+              </w:rPr>
+              <w:fldChar w:fldCharType="end"/>
+            </w:r>
+          </w:hyperlink>
+        </w:p>
+        <w:p>
+          <w:pPr>
+            <w:pStyle w:val="Verzeichnis2"/>
+            <w:tabs>
+              <w:tab w:val="left" w:pos="880"/>
+              <w:tab w:val="right" w:leader="dot" w:pos="9062"/>
+            </w:tabs>
+            <w:rPr>
+              <w:rFonts w:eastAsiaTheme="minorEastAsia"/>
+              <w:noProof/>
+              <w:lang w:eastAsia="de-DE"/>
+            </w:rPr>
+          </w:pPr>
+          <w:hyperlink w:anchor="_Toc263512067" w:history="1">
+            <w:r>
+              <w:rPr>
+                <w:rStyle w:val="Hyperlink"/>
+                <w:noProof/>
+                <w:lang w:val="en-US"/>
+              </w:rPr>
+              <w:t>3.3.</w:t>
+            </w:r>
+            <w:r>
+              <w:rPr>
+                <w:rFonts w:eastAsiaTheme="minorEastAsia"/>
+                <w:noProof/>
+                <w:lang w:eastAsia="de-DE"/>
+              </w:rPr>
+              <w:tab/>
+            </w:r>
+            <w:r>
+              <w:rPr>
+                <w:rStyle w:val="Hyperlink"/>
+                <w:noProof/>
+                <w:lang w:val="en-US"/>
+              </w:rPr>
+              <w:t>The andStore clause</w:t>
+            </w:r>
+            <w:r>
+              <w:rPr>
+                <w:noProof/>
+                <w:webHidden/>
+              </w:rPr>
+              <w:tab/>
+            </w:r>
+            <w:r>
+              <w:rPr>
+                <w:noProof/>
+                <w:webHidden/>
+              </w:rPr>
+              <w:fldChar w:fldCharType="begin"/>
+            </w:r>
+            <w:r>
+              <w:rPr>
+                <w:noProof/>
+                <w:webHidden/>
+              </w:rPr>
+              <w:instrText xml:space="preserve"> PAGEREF _Toc263512067 \h </w:instrText>
+            </w:r>
+            <w:r>
+              <w:rPr>
+                <w:noProof/>
+                <w:webHidden/>
+              </w:rPr>
+            </w:r>
+            <w:r>
+              <w:rPr>
+                <w:noProof/>
+                <w:webHidden/>
+              </w:rPr>
+              <w:fldChar w:fldCharType="separate"/>
+            </w:r>
+            <w:r>
+              <w:rPr>
+                <w:noProof/>
+                <w:webHidden/>
+              </w:rPr>
+              <w:t>9</w:t>
+            </w:r>
+            <w:r>
+              <w:rPr>
+                <w:noProof/>
+                <w:webHidden/>
+              </w:rPr>
+              <w:fldChar w:fldCharType="end"/>
+            </w:r>
+          </w:hyperlink>
+        </w:p>
+        <w:p>
+          <w:pPr>
+            <w:pStyle w:val="Verzeichnis2"/>
+            <w:tabs>
+              <w:tab w:val="left" w:pos="880"/>
+              <w:tab w:val="right" w:leader="dot" w:pos="9062"/>
+            </w:tabs>
+            <w:rPr>
+              <w:rFonts w:eastAsiaTheme="minorEastAsia"/>
+              <w:noProof/>
+              <w:lang w:eastAsia="de-DE"/>
+            </w:rPr>
+          </w:pPr>
+          <w:hyperlink w:anchor="_Toc263512068" w:history="1">
+            <w:r>
+              <w:rPr>
+                <w:rStyle w:val="Hyperlink"/>
+                <w:noProof/>
+                <w:lang w:val="en-US"/>
+              </w:rPr>
+              <w:t>3.4.</w:t>
+            </w:r>
+            <w:r>
+              <w:rPr>
+                <w:rFonts w:eastAsiaTheme="minorEastAsia"/>
+                <w:noProof/>
+                <w:lang w:eastAsia="de-DE"/>
+              </w:rPr>
+              <w:tab/>
+            </w:r>
+            <w:r>
+              <w:rPr>
+                <w:rStyle w:val="Hyperlink"/>
+                <w:noProof/>
+                <w:lang w:val="en-US"/>
+              </w:rPr>
+              <w:t>The returning clause</w:t>
+            </w:r>
+            <w:r>
+              <w:rPr>
+                <w:noProof/>
+                <w:webHidden/>
+              </w:rPr>
+              <w:tab/>
+            </w:r>
+            <w:r>
+              <w:rPr>
+                <w:noProof/>
+                <w:webHidden/>
+              </w:rPr>
+              <w:fldChar w:fldCharType="begin"/>
+            </w:r>
+            <w:r>
+              <w:rPr>
+                <w:noProof/>
+                <w:webHidden/>
+              </w:rPr>
+              <w:instrText xml:space="preserve"> PAGEREF _Toc263512068 \h </w:instrText>
+            </w:r>
+            <w:r>
+              <w:rPr>
+                <w:noProof/>
+                <w:webHidden/>
+              </w:rPr>
+            </w:r>
+            <w:r>
+              <w:rPr>
+                <w:noProof/>
+                <w:webHidden/>
+              </w:rPr>
+              <w:fldChar w:fldCharType="separate"/>
+            </w:r>
+            <w:r>
+              <w:rPr>
+                <w:noProof/>
+                <w:webHidden/>
+              </w:rPr>
+              <w:t>10</w:t>
             </w:r>
             <w:r>
               <w:rPr>
@@ -878,7 +1615,7 @@
           <w:lang w:val="en-US"/>
         </w:rPr>
       </w:pPr>
-      <w:bookmarkStart w:id="1" w:name="_Toc257466798"/>
+      <w:bookmarkStart w:id="1" w:name="_Toc263512056"/>
       <w:r>
         <w:rPr>
           <w:lang w:val="en-US"/>
@@ -906,7 +1643,7 @@
         </w:rPr>
         <w:t xml:space="preserve"> </w:t>
       </w:r>
-      <w:bookmarkStart w:id="2" w:name="_Toc257466799"/>
+      <w:bookmarkStart w:id="2" w:name="_Toc263512057"/>
       <w:r>
         <w:rPr>
           <w:lang w:val="en-US"/>
@@ -926,7 +1663,19 @@
         <w:rPr>
           <w:lang w:val="en-US"/>
         </w:rPr>
-        <w:t xml:space="preserve">For the matters of the Extensible Component Scanner project a component is some artifact that can be loaded and used as a Java class and conforms to some restrictions. It could either be a precompiled Java class or any class defined in source code of a programming language targeting the Java Virtual Machine </w:t>
+        <w:t>For the matters of the Exte</w:t>
+      </w:r>
+      <w:r>
+        <w:rPr>
+          <w:lang w:val="en-US"/>
+        </w:rPr>
+        <w:t>nsible Component Scanner</w:t>
+      </w:r>
+      <w:r>
+        <w:rPr>
+          <w:lang w:val="en-US"/>
+        </w:rPr>
+        <w:t xml:space="preserve"> a component is some artifact that can be loaded and used as a Java class and conforms to some restrictions. It could either be a precompiled Java class or any class defined in source code of a programming language targeting the Java Virtual Machine </w:t>
       </w:r>
       <w:r>
         <w:rPr>
@@ -938,7 +1687,19 @@
         <w:rPr>
           <w:lang w:val="en-US"/>
         </w:rPr>
-        <w:t>for which there is an extension available.</w:t>
+        <w:t xml:space="preserve">for which there is an extension </w:t>
+      </w:r>
+      <w:r>
+        <w:rPr>
+          <w:lang w:val="en-US"/>
+        </w:rPr>
+        <w:t xml:space="preserve">for the Extensible Component Scanner </w:t>
+      </w:r>
+      <w:r>
+        <w:rPr>
+          <w:lang w:val="en-US"/>
+        </w:rPr>
+        <w:t>available.</w:t>
       </w:r>
     </w:p>
     <w:p>
@@ -1073,17 +1834,36 @@
     </w:p>
     <w:p>
       <w:pPr>
+        <w:rPr>
+          <w:lang w:val="en-US"/>
+        </w:rPr>
+      </w:pPr>
+      <w:r>
+        <w:rPr>
+          <w:lang w:val="en-US"/>
+        </w:rPr>
+        <w:t>A class does not need to be public to be considered a component. It could also be package private. However, to be able to instantiate a package private class it must have at least one declared public constructor. This constructor must then also be made accessible before calling it. Supposing you want to work with a default constructor without any parameters you would have to instantiate that class this way:</w:t>
+      </w:r>
+    </w:p>
+    <w:p>
+      <w:pPr>
         <w:pStyle w:val="KeinLeerraum"/>
         <w:jc w:val="both"/>
         <w:rPr>
-          <w:lang w:val="en-US"/>
-        </w:rPr>
-      </w:pPr>
-      <w:r>
-        <w:rPr>
-          <w:lang w:val="en-US"/>
-        </w:rPr>
-        <w:t>A class does not need to be public to be considered a component. It could also be package private. However, to be able to instantiate a package private class it must have at least one declared public constructor. This constructor must then also be made accessible before calling it. Supposing you want to work with a default constructor without any parameters you would have to instantiate that class this way:</w:t>
+          <w:rFonts w:ascii="Courier New" w:hAnsi="Courier New" w:cs="Courier New"/>
+          <w:sz w:val="20"/>
+          <w:szCs w:val="20"/>
+          <w:lang w:val="en-US"/>
+        </w:rPr>
+      </w:pPr>
+      <w:r>
+        <w:rPr>
+          <w:rFonts w:ascii="Courier New" w:hAnsi="Courier New" w:cs="Courier New"/>
+          <w:sz w:val="20"/>
+          <w:szCs w:val="20"/>
+          <w:lang w:val="en-US"/>
+        </w:rPr>
+        <w:t>Constructor&lt;?&gt; constructor = clazz.getConstructor();</w:t>
       </w:r>
     </w:p>
     <w:p>
@@ -1091,9 +1871,21 @@
         <w:pStyle w:val="KeinLeerraum"/>
         <w:jc w:val="both"/>
         <w:rPr>
-          <w:lang w:val="en-US"/>
-        </w:rPr>
-      </w:pPr>
+          <w:rFonts w:ascii="Courier New" w:hAnsi="Courier New" w:cs="Courier New"/>
+          <w:sz w:val="20"/>
+          <w:szCs w:val="20"/>
+          <w:lang w:val="en-US"/>
+        </w:rPr>
+      </w:pPr>
+      <w:r>
+        <w:rPr>
+          <w:rFonts w:ascii="Courier New" w:hAnsi="Courier New" w:cs="Courier New"/>
+          <w:sz w:val="20"/>
+          <w:szCs w:val="20"/>
+          <w:lang w:val="en-US"/>
+        </w:rPr>
+        <w:t>constructor.setAccessible(true);</w:t>
+      </w:r>
     </w:p>
     <w:p>
       <w:pPr>
@@ -1113,7 +1905,7 @@
           <w:szCs w:val="20"/>
           <w:lang w:val="en-US"/>
         </w:rPr>
-        <w:t>Constructor&lt;?&gt; constructor = clazz.getConstructor();</w:t>
+        <w:t>constructor.newInstance();</w:t>
       </w:r>
     </w:p>
     <w:p>
@@ -1121,20 +1913,28 @@
         <w:pStyle w:val="KeinLeerraum"/>
         <w:jc w:val="both"/>
         <w:rPr>
-          <w:rFonts w:ascii="Courier New" w:hAnsi="Courier New" w:cs="Courier New"/>
-          <w:sz w:val="20"/>
-          <w:szCs w:val="20"/>
-          <w:lang w:val="en-US"/>
-        </w:rPr>
-      </w:pPr>
-      <w:r>
-        <w:rPr>
-          <w:rFonts w:ascii="Courier New" w:hAnsi="Courier New" w:cs="Courier New"/>
-          <w:sz w:val="20"/>
-          <w:szCs w:val="20"/>
-          <w:lang w:val="en-US"/>
-        </w:rPr>
-        <w:t>constructor.setAccessible(true);</w:t>
+          <w:rFonts w:cs="Courier New"/>
+          <w:lang w:val="en-US"/>
+        </w:rPr>
+      </w:pPr>
+    </w:p>
+    <w:p>
+      <w:pPr>
+        <w:rPr>
+          <w:lang w:val="en-US"/>
+        </w:rPr>
+      </w:pPr>
+      <w:r>
+        <w:rPr>
+          <w:lang w:val="en-US"/>
+        </w:rPr>
+        <w:t>instead of</w:t>
+      </w:r>
+      <w:r>
+        <w:rPr>
+          <w:lang w:val="en-US"/>
+        </w:rPr>
+        <w:t xml:space="preserve"> just using the standard approach of:</w:t>
       </w:r>
     </w:p>
     <w:p>
@@ -1155,7 +1955,7 @@
           <w:szCs w:val="20"/>
           <w:lang w:val="en-US"/>
         </w:rPr>
-        <w:t>constructor.newInstance();</w:t>
+        <w:t>clazz.newInstance();</w:t>
       </w:r>
     </w:p>
     <w:p>
@@ -1170,114 +1970,49 @@
     </w:p>
     <w:p>
       <w:pPr>
+        <w:jc w:val="both"/>
+        <w:rPr>
+          <w:lang w:val="en-US"/>
+        </w:rPr>
+      </w:pPr>
+      <w:r>
+        <w:rPr>
+          <w:lang w:val="en-US"/>
+        </w:rPr>
+        <w:t>This last way only works with public classes, since they are accessible per se.</w:t>
+      </w:r>
+      <w:r>
+        <w:rPr>
+          <w:lang w:val="en-US"/>
+        </w:rPr>
+        <w:t xml:space="preserve"> Needless to say that public classes also need a defined public no-args constructor or no defined constructor at all for this to work.</w:t>
+      </w:r>
+    </w:p>
+    <w:p>
+      <w:pPr>
+        <w:rPr>
+          <w:lang w:val="en-US"/>
+        </w:rPr>
+      </w:pPr>
+      <w:r>
+        <w:rPr>
+          <w:lang w:val="en-US"/>
+        </w:rPr>
+        <w:t>Any further advice on instantiating the classes retrieved by the Extensible Component Scanner, or on using them in any other way, is beyond the scope of this manual.</w:t>
+      </w:r>
+    </w:p>
+    <w:p>
+      <w:pPr>
         <w:pStyle w:val="KeinLeerraum"/>
+        <w:rPr>
+          <w:lang w:val="en-US"/>
+        </w:rPr>
+      </w:pPr>
+    </w:p>
+    <w:p>
+      <w:pPr>
         <w:jc w:val="both"/>
         <w:rPr>
-          <w:rFonts w:cs="Courier New"/>
-          <w:lang w:val="en-US"/>
-        </w:rPr>
-      </w:pPr>
-      <w:r>
-        <w:rPr>
-          <w:rFonts w:cs="Courier New"/>
-          <w:lang w:val="en-US"/>
-        </w:rPr>
-        <w:t>instead of</w:t>
-      </w:r>
-      <w:r>
-        <w:rPr>
-          <w:rFonts w:cs="Courier New"/>
-          <w:lang w:val="en-US"/>
-        </w:rPr>
-        <w:t xml:space="preserve"> just using the standard approach of:</w:t>
-      </w:r>
-    </w:p>
-    <w:p>
-      <w:pPr>
-        <w:pStyle w:val="KeinLeerraum"/>
-        <w:jc w:val="both"/>
-        <w:rPr>
-          <w:rFonts w:cs="Courier New"/>
-          <w:lang w:val="en-US"/>
-        </w:rPr>
-      </w:pPr>
-    </w:p>
-    <w:p>
-      <w:pPr>
-        <w:pStyle w:val="KeinLeerraum"/>
-        <w:jc w:val="both"/>
-        <w:rPr>
-          <w:rFonts w:ascii="Courier New" w:hAnsi="Courier New" w:cs="Courier New"/>
-          <w:sz w:val="20"/>
-          <w:szCs w:val="20"/>
-          <w:lang w:val="en-US"/>
-        </w:rPr>
-      </w:pPr>
-      <w:r>
-        <w:rPr>
-          <w:rFonts w:ascii="Courier New" w:hAnsi="Courier New" w:cs="Courier New"/>
-          <w:sz w:val="20"/>
-          <w:szCs w:val="20"/>
-          <w:lang w:val="en-US"/>
-        </w:rPr>
-        <w:t>clazz.newInstance();</w:t>
-      </w:r>
-    </w:p>
-    <w:p>
-      <w:pPr>
-        <w:pStyle w:val="KeinLeerraum"/>
-        <w:jc w:val="both"/>
-        <w:rPr>
-          <w:rFonts w:cs="Courier New"/>
-          <w:lang w:val="en-US"/>
-        </w:rPr>
-      </w:pPr>
-    </w:p>
-    <w:p>
-      <w:pPr>
-        <w:jc w:val="both"/>
-        <w:rPr>
-          <w:lang w:val="en-US"/>
-        </w:rPr>
-      </w:pPr>
-      <w:r>
-        <w:rPr>
-          <w:lang w:val="en-US"/>
-        </w:rPr>
-        <w:t>This last way only works with public classes, since they are accessible per se.</w:t>
-      </w:r>
-      <w:r>
-        <w:rPr>
-          <w:lang w:val="en-US"/>
-        </w:rPr>
-        <w:t xml:space="preserve"> Needless to say that public classes also need a defined public no-args constructor or no defined constructor at all for this to work.</w:t>
-      </w:r>
-    </w:p>
-    <w:p>
-      <w:pPr>
-        <w:rPr>
-          <w:lang w:val="en-US"/>
-        </w:rPr>
-      </w:pPr>
-      <w:r>
-        <w:rPr>
-          <w:lang w:val="en-US"/>
-        </w:rPr>
-        <w:t>Any further advice on instantiating the classes retrieved by the Extensible Component Scanner, or on using them in any other way, is beyond the scope of this manual.</w:t>
-      </w:r>
-    </w:p>
-    <w:p>
-      <w:pPr>
-        <w:pStyle w:val="KeinLeerraum"/>
-        <w:rPr>
-          <w:lang w:val="en-US"/>
-        </w:rPr>
-      </w:pPr>
-    </w:p>
-    <w:p>
-      <w:pPr>
-        <w:jc w:val="both"/>
-        <w:rPr>
           <w:lang w:val="en-US"/>
         </w:rPr>
       </w:pPr>
@@ -1291,7 +2026,19 @@
         <w:rPr>
           <w:lang w:val="en-US"/>
         </w:rPr>
-        <w:t>, components should also be annotated with any kind of annotation, implement some interface or extend some class, other than java.lang.Object, or have a combination of these characteristics. This ensures that they have a special meaning and purpose in your application and can be found by matching them against narrower criteria than extending java.lang.Object.</w:t>
+        <w:t xml:space="preserve">, components should also be annotated with any kind of annotation, implement some interface or extend some class, other than java.lang.Object, or have a combination of these characteristics. This ensures that they have a special meaning and purpose in your application and can be found by matching them against criteria </w:t>
+      </w:r>
+      <w:r>
+        <w:rPr>
+          <w:lang w:val="en-US"/>
+        </w:rPr>
+        <w:t xml:space="preserve">more narrow </w:t>
+      </w:r>
+      <w:r>
+        <w:rPr>
+          <w:lang w:val="en-US"/>
+        </w:rPr>
+        <w:t>than extending java.lang.Object.</w:t>
       </w:r>
     </w:p>
     <w:p>
@@ -1326,7 +2073,7 @@
         <w:lastRenderedPageBreak/>
         <w:t xml:space="preserve"> </w:t>
       </w:r>
-      <w:bookmarkStart w:id="3" w:name="_Toc257466800"/>
+      <w:bookmarkStart w:id="3" w:name="_Toc263512058"/>
       <w:r>
         <w:rPr>
           <w:lang w:val="en-US"/>
@@ -1468,7 +2215,7 @@
         </w:rPr>
         <w:t xml:space="preserve"> </w:t>
       </w:r>
-      <w:bookmarkStart w:id="4" w:name="_Toc257466801"/>
+      <w:bookmarkStart w:id="4" w:name="_Toc263512059"/>
       <w:r>
         <w:rPr>
           <w:lang w:val="en-US"/>
@@ -1534,7 +2281,19 @@
         <w:rPr>
           <w:lang w:val="en-US"/>
         </w:rPr>
-        <w:t>The components are retrieved as resources from a classloader using the method</w:t>
+        <w:t>The components are retrieved as resources from a class</w:t>
+      </w:r>
+      <w:r>
+        <w:rPr>
+          <w:lang w:val="en-US"/>
+        </w:rPr>
+        <w:t xml:space="preserve"> </w:t>
+      </w:r>
+      <w:r>
+        <w:rPr>
+          <w:lang w:val="en-US"/>
+        </w:rPr>
+        <w:t>loader using the method</w:t>
       </w:r>
     </w:p>
     <w:p>
@@ -1585,7 +2344,31 @@
         <w:rPr>
           <w:lang w:val="en-US"/>
         </w:rPr>
-        <w:t>Since it is possible to pass a custom classloader to the Extensible Component Scanner you could retrieve components from just about any place, depending on the implementation of the getResources method of the classloader you are using.</w:t>
+        <w:t>Since it is possible to pass a custom class</w:t>
+      </w:r>
+      <w:r>
+        <w:rPr>
+          <w:lang w:val="en-US"/>
+        </w:rPr>
+        <w:t xml:space="preserve"> </w:t>
+      </w:r>
+      <w:r>
+        <w:rPr>
+          <w:lang w:val="en-US"/>
+        </w:rPr>
+        <w:t>loader to the Extensible Component Scanner you could retrieve components from just about any place, depending on the implementation of the getResources method of the class</w:t>
+      </w:r>
+      <w:r>
+        <w:rPr>
+          <w:lang w:val="en-US"/>
+        </w:rPr>
+        <w:t xml:space="preserve"> </w:t>
+      </w:r>
+      <w:r>
+        <w:rPr>
+          <w:lang w:val="en-US"/>
+        </w:rPr>
+        <w:t>loader you are using.</w:t>
       </w:r>
     </w:p>
     <w:p>
@@ -1619,14 +2402,14 @@
         <w:lastRenderedPageBreak/>
         <w:t xml:space="preserve"> </w:t>
       </w:r>
-      <w:bookmarkStart w:id="5" w:name="_Toc257466802"/>
+      <w:bookmarkStart w:id="5" w:name="_Toc263512060"/>
+      <w:r>
+        <w:rPr>
+          <w:lang w:val="en-US"/>
+        </w:rPr>
+        <w:t>The Extensible Component Scanner API</w:t>
+      </w:r>
       <w:bookmarkEnd w:id="5"/>
-      <w:r>
-        <w:rPr>
-          <w:lang w:val="en-US"/>
-        </w:rPr>
-        <w:t>The Extensible Component Scanner API</w:t>
-      </w:r>
     </w:p>
     <w:p>
       <w:pPr>
@@ -1639,13 +2422,37 @@
         <w:rPr>
           <w:lang w:val="en-US"/>
         </w:rPr>
-        <w:t xml:space="preserve">The API of the Extensible Component Scanner is split into two parts. The first one is comprised of the classes and methods you use to process a scanning run. This is described in this chapter. The second one is the embedded domain </w:t>
-      </w:r>
-      <w:r>
-        <w:rPr>
-          <w:lang w:val="en-US"/>
-        </w:rPr>
-        <w:t>specific language (eDSL) you use to create a query defining which components you actually want to find. That eDSL is described in chapter 3.</w:t>
+        <w:t xml:space="preserve">The API of the Extensible Component Scanner is split into two parts. The first one is comprised of the classes and methods you use to process a scanning run. This is described in this chapter. The second one is the </w:t>
+      </w:r>
+      <w:r>
+        <w:rPr>
+          <w:lang w:val="en-US"/>
+        </w:rPr>
+        <w:t xml:space="preserve">Component Query Language, an </w:t>
+      </w:r>
+      <w:r>
+        <w:rPr>
+          <w:lang w:val="en-US"/>
+        </w:rPr>
+        <w:t xml:space="preserve">embedded domain </w:t>
+      </w:r>
+      <w:r>
+        <w:rPr>
+          <w:lang w:val="en-US"/>
+        </w:rPr>
+        <w:t>specific language (eDSL) you use to create a query defining which components</w:t>
+      </w:r>
+      <w:r>
+        <w:rPr>
+          <w:lang w:val="en-US"/>
+        </w:rPr>
+        <w:t xml:space="preserve"> you actually want to find. The Component Query Language</w:t>
+      </w:r>
+      <w:r>
+        <w:rPr>
+          <w:lang w:val="en-US"/>
+        </w:rPr>
+        <w:t xml:space="preserve"> is described in chapter 3.</w:t>
       </w:r>
     </w:p>
     <w:p>
@@ -1666,12 +2473,14 @@
         </w:rPr>
         <w:t xml:space="preserve"> </w:t>
       </w:r>
+      <w:bookmarkStart w:id="6" w:name="_Toc263512061"/>
       <w:r>
         <w:rPr>
           <w:lang w:val="en-US"/>
         </w:rPr>
         <w:t>The ComponentScanner class</w:t>
       </w:r>
+      <w:bookmarkEnd w:id="6"/>
     </w:p>
     <w:p>
       <w:pPr>
@@ -1692,6 +2501,2677 @@
         </w:rPr>
         <w:t>Extensible Component Scanner is the class ComponentScanner in the package net.sf.extcos.</w:t>
       </w:r>
+      <w:r>
+        <w:rPr>
+          <w:lang w:val="en-US"/>
+        </w:rPr>
+        <w:t xml:space="preserve"> It features two public methods, both of which are part of the API.</w:t>
+      </w:r>
+    </w:p>
+    <w:p>
+      <w:pPr>
+        <w:pStyle w:val="KeinLeerraum"/>
+        <w:rPr>
+          <w:lang w:val="en-US"/>
+        </w:rPr>
+      </w:pPr>
+    </w:p>
+    <w:p>
+      <w:pPr>
+        <w:pStyle w:val="KeinLeerraum"/>
+        <w:rPr>
+          <w:b/>
+          <w:lang w:val="en-US"/>
+        </w:rPr>
+      </w:pPr>
+      <w:r>
+        <w:rPr>
+          <w:b/>
+          <w:lang w:val="en-US"/>
+        </w:rPr>
+        <w:t>ComponentScanner.</w:t>
+      </w:r>
+    </w:p>
+    <w:p>
+      <w:pPr>
+        <w:jc w:val="both"/>
+        <w:rPr>
+          <w:b/>
+          <w:lang w:val="en-US"/>
+        </w:rPr>
+      </w:pPr>
+      <w:r>
+        <w:rPr>
+          <w:b/>
+          <w:lang w:val="en-US"/>
+        </w:rPr>
+        <w:t>getClasses(componentQuery: ComponentQuery): Set&lt;Class&lt;?&gt;&gt;</w:t>
+      </w:r>
+    </w:p>
+    <w:p>
+      <w:pPr>
+        <w:jc w:val="both"/>
+        <w:rPr>
+          <w:lang w:val="en-US"/>
+        </w:rPr>
+      </w:pPr>
+      <w:r>
+        <w:rPr>
+          <w:lang w:val="en-US"/>
+        </w:rPr>
+        <w:t>This method lets you specify a component query defining the criteria components you are interested in must match. It looks up the default class loader and uses it to fulfill the request. It returns a set of classes matching the defined criteria of the query. The default class loader is retrieved via</w:t>
+      </w:r>
+    </w:p>
+    <w:p>
+      <w:pPr>
+        <w:pStyle w:val="KeinLeerraum"/>
+        <w:rPr>
+          <w:rFonts w:ascii="Courier New" w:hAnsi="Courier New" w:cs="Courier New"/>
+          <w:sz w:val="20"/>
+          <w:szCs w:val="20"/>
+          <w:lang w:val="en-US"/>
+        </w:rPr>
+      </w:pPr>
+      <w:r>
+        <w:rPr>
+          <w:rFonts w:ascii="Courier New" w:hAnsi="Courier New" w:cs="Courier New"/>
+          <w:sz w:val="20"/>
+          <w:szCs w:val="20"/>
+          <w:lang w:val="en-US"/>
+        </w:rPr>
+        <w:t>Thread.</w:t>
+      </w:r>
+      <w:r>
+        <w:rPr>
+          <w:rFonts w:ascii="Courier New" w:hAnsi="Courier New" w:cs="Courier New"/>
+          <w:i/>
+          <w:sz w:val="20"/>
+          <w:szCs w:val="20"/>
+          <w:lang w:val="en-US"/>
+        </w:rPr>
+        <w:t>currentThread</w:t>
+      </w:r>
+      <w:r>
+        <w:rPr>
+          <w:rFonts w:ascii="Courier New" w:hAnsi="Courier New" w:cs="Courier New"/>
+          <w:sz w:val="20"/>
+          <w:szCs w:val="20"/>
+          <w:lang w:val="en-US"/>
+        </w:rPr>
+        <w:t>().getContextClassLoader()</w:t>
+      </w:r>
+      <w:r>
+        <w:rPr>
+          <w:rFonts w:ascii="Courier New" w:hAnsi="Courier New" w:cs="Courier New"/>
+          <w:sz w:val="20"/>
+          <w:szCs w:val="20"/>
+          <w:lang w:val="en-US"/>
+        </w:rPr>
+        <w:t>;</w:t>
+      </w:r>
+    </w:p>
+    <w:p>
+      <w:pPr>
+        <w:pStyle w:val="KeinLeerraum"/>
+        <w:rPr>
+          <w:lang w:val="en-US"/>
+        </w:rPr>
+      </w:pPr>
+    </w:p>
+    <w:p>
+      <w:pPr>
+        <w:pStyle w:val="KeinLeerraum"/>
+        <w:rPr>
+          <w:lang w:val="en-US"/>
+        </w:rPr>
+      </w:pPr>
+    </w:p>
+    <w:p>
+      <w:pPr>
+        <w:pStyle w:val="KeinLeerraum"/>
+        <w:rPr>
+          <w:b/>
+          <w:lang w:val="en-US"/>
+        </w:rPr>
+      </w:pPr>
+      <w:r>
+        <w:rPr>
+          <w:b/>
+          <w:lang w:val="en-US"/>
+        </w:rPr>
+        <w:t>ComponentScanner.</w:t>
+      </w:r>
+    </w:p>
+    <w:p>
+      <w:pPr>
+        <w:rPr>
+          <w:lang w:val="en-US"/>
+        </w:rPr>
+      </w:pPr>
+      <w:r>
+        <w:rPr>
+          <w:b/>
+          <w:lang w:val="en-US"/>
+        </w:rPr>
+        <w:t>getClasses(componentQuery: ComponentQuery, classLoader: ClassLoader): Set&lt;Class&lt;?&gt;&gt;</w:t>
+      </w:r>
+    </w:p>
+    <w:p>
+      <w:pPr>
+        <w:jc w:val="both"/>
+        <w:rPr>
+          <w:lang w:val="en-US"/>
+        </w:rPr>
+      </w:pPr>
+      <w:r>
+        <w:rPr>
+          <w:lang w:val="en-US"/>
+        </w:rPr>
+        <w:t>Along with the component query defining the criteria components you are interested in must match this method lets you specify a custom class loader to be used to fulfill the request. This allows you for example to use the Extensible Component Scanner within a web container like Tomcat and use its WebappClassLoader</w:t>
+      </w:r>
+      <w:r>
+        <w:rPr>
+          <w:lang w:val="en-US"/>
+        </w:rPr>
+        <w:t>. This method returns a set of classes matching the defined criteria of the query.</w:t>
+      </w:r>
+    </w:p>
+    <w:p>
+      <w:pPr>
+        <w:jc w:val="both"/>
+        <w:rPr>
+          <w:lang w:val="en-US"/>
+        </w:rPr>
+      </w:pPr>
+    </w:p>
+    <w:p>
+      <w:pPr>
+        <w:pStyle w:val="berschrift2"/>
+        <w:numPr>
+          <w:ilvl w:val="1"/>
+          <w:numId w:val="3"/>
+        </w:numPr>
+        <w:ind w:left="426"/>
+        <w:rPr>
+          <w:lang w:val="en-US"/>
+        </w:rPr>
+      </w:pPr>
+      <w:r>
+        <w:rPr>
+          <w:lang w:val="en-US"/>
+        </w:rPr>
+        <w:t xml:space="preserve"> </w:t>
+      </w:r>
+      <w:bookmarkStart w:id="7" w:name="_Toc263512062"/>
+      <w:r>
+        <w:rPr>
+          <w:lang w:val="en-US"/>
+        </w:rPr>
+        <w:t>The ComponentQuery class</w:t>
+      </w:r>
+      <w:bookmarkEnd w:id="7"/>
+    </w:p>
+    <w:p>
+      <w:pPr>
+        <w:jc w:val="both"/>
+        <w:rPr>
+          <w:lang w:val="en-US"/>
+        </w:rPr>
+      </w:pPr>
+      <w:r>
+        <w:rPr>
+          <w:lang w:val="en-US"/>
+        </w:rPr>
+        <w:t xml:space="preserve">This abstract class </w:t>
+      </w:r>
+      <w:r>
+        <w:rPr>
+          <w:lang w:val="en-US"/>
+        </w:rPr>
+        <w:t xml:space="preserve">in the package net.sf.extcos </w:t>
+      </w:r>
+      <w:r>
+        <w:rPr>
+          <w:lang w:val="en-US"/>
+        </w:rPr>
+        <w:t>is the base for all component query definitions to be passed to one of the ComponentScanner methods.</w:t>
+      </w:r>
+      <w:r>
+        <w:rPr>
+          <w:lang w:val="en-US"/>
+        </w:rPr>
+        <w:t xml:space="preserve"> It defines one abstract method which needs to be implemented</w:t>
+      </w:r>
+      <w:r>
+        <w:rPr>
+          <w:lang w:val="en-US"/>
+        </w:rPr>
+        <w:t xml:space="preserve"> by the subclass used to define a specific component query</w:t>
+      </w:r>
+      <w:r>
+        <w:rPr>
+          <w:lang w:val="en-US"/>
+        </w:rPr>
+        <w:t>:</w:t>
+      </w:r>
+    </w:p>
+    <w:p>
+      <w:pPr>
+        <w:rPr>
+          <w:b/>
+          <w:lang w:val="en-US"/>
+        </w:rPr>
+      </w:pPr>
+      <w:r>
+        <w:rPr>
+          <w:b/>
+          <w:lang w:val="en-US"/>
+        </w:rPr>
+        <w:t>ComponentQuery.query(): void</w:t>
+      </w:r>
+    </w:p>
+    <w:p>
+      <w:pPr>
+        <w:jc w:val="both"/>
+        <w:rPr>
+          <w:lang w:val="en-US"/>
+        </w:rPr>
+      </w:pPr>
+      <w:r>
+        <w:rPr>
+          <w:lang w:val="en-US"/>
+        </w:rPr>
+        <w:t xml:space="preserve">This method acts as a container for the actual query. It must contain exactly one </w:t>
+      </w:r>
+      <w:r>
+        <w:rPr>
+          <w:lang w:val="en-US"/>
+        </w:rPr>
+        <w:t>Component Query Language</w:t>
+      </w:r>
+      <w:r>
+        <w:rPr>
+          <w:lang w:val="en-US"/>
+        </w:rPr>
+        <w:t xml:space="preserve"> query.</w:t>
+      </w:r>
+    </w:p>
+    <w:p>
+      <w:pPr>
+        <w:jc w:val="both"/>
+        <w:rPr>
+          <w:lang w:val="en-US"/>
+        </w:rPr>
+      </w:pPr>
+      <w:r>
+        <w:rPr>
+          <w:lang w:val="en-US"/>
+        </w:rPr>
+        <w:t xml:space="preserve">Besides </w:t>
+      </w:r>
+      <w:r>
+        <w:rPr>
+          <w:lang w:val="en-US"/>
+        </w:rPr>
+        <w:t>the query method this class features a number of eDSL methods. These are explained in chapter 3.</w:t>
+      </w:r>
+    </w:p>
+    <w:p>
+      <w:pPr>
+        <w:rPr>
+          <w:lang w:val="en-US"/>
+        </w:rPr>
+      </w:pPr>
+      <w:r>
+        <w:rPr>
+          <w:lang w:val="en-US"/>
+        </w:rPr>
+        <w:br w:type="page"/>
+      </w:r>
+    </w:p>
+    <w:p>
+      <w:pPr>
+        <w:pStyle w:val="berschrift2"/>
+        <w:numPr>
+          <w:ilvl w:val="1"/>
+          <w:numId w:val="3"/>
+        </w:numPr>
+        <w:ind w:left="426"/>
+        <w:rPr>
+          <w:lang w:val="en-US"/>
+        </w:rPr>
+      </w:pPr>
+      <w:r>
+        <w:rPr>
+          <w:lang w:val="en-US"/>
+        </w:rPr>
+        <w:lastRenderedPageBreak/>
+        <w:t xml:space="preserve"> </w:t>
+      </w:r>
+      <w:bookmarkStart w:id="8" w:name="_Toc263512063"/>
+      <w:r>
+        <w:rPr>
+          <w:lang w:val="en-US"/>
+        </w:rPr>
+        <w:t xml:space="preserve">A first </w:t>
+      </w:r>
+      <w:r>
+        <w:rPr>
+          <w:lang w:val="en-US"/>
+        </w:rPr>
+        <w:t xml:space="preserve">code </w:t>
+      </w:r>
+      <w:r>
+        <w:rPr>
+          <w:lang w:val="en-US"/>
+        </w:rPr>
+        <w:t>example</w:t>
+      </w:r>
+      <w:bookmarkEnd w:id="8"/>
+    </w:p>
+    <w:p>
+      <w:pPr>
+        <w:jc w:val="both"/>
+        <w:rPr>
+          <w:lang w:val="en-US"/>
+        </w:rPr>
+      </w:pPr>
+      <w:r>
+        <w:rPr>
+          <w:lang w:val="en-US"/>
+        </w:rPr>
+        <w:t>Now that we know about the ComponentScanner and the ComponentQuery classes it’s time for a first code example. You may use it as a template every time you use the Extensible Component Scanner.</w:t>
+      </w:r>
+    </w:p>
+    <w:p>
+      <w:pPr>
+        <w:pStyle w:val="KeinLeerraum"/>
+        <w:rPr>
+          <w:rFonts w:ascii="Courier New" w:hAnsi="Courier New" w:cs="Courier New"/>
+          <w:sz w:val="20"/>
+          <w:szCs w:val="20"/>
+          <w:lang w:val="en-US"/>
+        </w:rPr>
+      </w:pPr>
+      <w:r>
+        <w:rPr>
+          <w:rFonts w:ascii="Courier New" w:hAnsi="Courier New" w:cs="Courier New"/>
+          <w:sz w:val="20"/>
+          <w:szCs w:val="20"/>
+          <w:lang w:val="en-US"/>
+        </w:rPr>
+        <w:t>ComponentScanner scanner = new ComponentScanner();</w:t>
+      </w:r>
+    </w:p>
+    <w:p>
+      <w:pPr>
+        <w:pStyle w:val="KeinLeerraum"/>
+        <w:rPr>
+          <w:rFonts w:ascii="Courier New" w:hAnsi="Courier New" w:cs="Courier New"/>
+          <w:sz w:val="20"/>
+          <w:szCs w:val="20"/>
+          <w:lang w:val="en-US"/>
+        </w:rPr>
+      </w:pPr>
+    </w:p>
+    <w:p>
+      <w:pPr>
+        <w:pStyle w:val="KeinLeerraum"/>
+        <w:rPr>
+          <w:rFonts w:ascii="Courier New" w:hAnsi="Courier New" w:cs="Courier New"/>
+          <w:sz w:val="20"/>
+          <w:szCs w:val="20"/>
+          <w:lang w:val="en-US"/>
+        </w:rPr>
+      </w:pPr>
+      <w:r>
+        <w:rPr>
+          <w:rFonts w:ascii="Courier New" w:hAnsi="Courier New" w:cs="Courier New"/>
+          <w:sz w:val="20"/>
+          <w:szCs w:val="20"/>
+          <w:lang w:val="en-US"/>
+        </w:rPr>
+        <w:t>Set&lt;Class&lt;?&gt;&gt; classes = scanner.getClasses(new ComponentQuery() {</w:t>
+      </w:r>
+    </w:p>
+    <w:p>
+      <w:pPr>
+        <w:pStyle w:val="KeinLeerraum"/>
+        <w:rPr>
+          <w:rFonts w:ascii="Courier New" w:hAnsi="Courier New" w:cs="Courier New"/>
+          <w:sz w:val="20"/>
+          <w:szCs w:val="20"/>
+          <w:lang w:val="en-US"/>
+        </w:rPr>
+      </w:pPr>
+      <w:r>
+        <w:rPr>
+          <w:rFonts w:ascii="Courier New" w:hAnsi="Courier New" w:cs="Courier New"/>
+          <w:sz w:val="20"/>
+          <w:szCs w:val="20"/>
+          <w:lang w:val="en-US"/>
+        </w:rPr>
+        <w:t xml:space="preserve">    protected void query() {</w:t>
+      </w:r>
+    </w:p>
+    <w:p>
+      <w:pPr>
+        <w:pStyle w:val="KeinLeerraum"/>
+        <w:rPr>
+          <w:rFonts w:ascii="Courier New" w:hAnsi="Courier New" w:cs="Courier New"/>
+          <w:sz w:val="20"/>
+          <w:szCs w:val="20"/>
+          <w:lang w:val="en-US"/>
+        </w:rPr>
+      </w:pPr>
+      <w:r>
+        <w:rPr>
+          <w:rFonts w:ascii="Courier New" w:hAnsi="Courier New" w:cs="Courier New"/>
+          <w:sz w:val="20"/>
+          <w:szCs w:val="20"/>
+          <w:lang w:val="en-US"/>
+        </w:rPr>
+        <w:t xml:space="preserve">        </w:t>
+      </w:r>
+      <w:r>
+        <w:rPr>
+          <w:rFonts w:ascii="Courier New" w:hAnsi="Courier New" w:cs="Courier New"/>
+          <w:sz w:val="20"/>
+          <w:szCs w:val="20"/>
+          <w:lang w:val="en-US"/>
+        </w:rPr>
+        <w:t>// the actual query goes here</w:t>
+      </w:r>
+    </w:p>
+    <w:p>
+      <w:pPr>
+        <w:pStyle w:val="KeinLeerraum"/>
+        <w:rPr>
+          <w:rFonts w:ascii="Courier New" w:hAnsi="Courier New" w:cs="Courier New"/>
+          <w:sz w:val="20"/>
+          <w:szCs w:val="20"/>
+          <w:lang w:val="en-US"/>
+        </w:rPr>
+      </w:pPr>
+      <w:r>
+        <w:rPr>
+          <w:rFonts w:ascii="Courier New" w:hAnsi="Courier New" w:cs="Courier New"/>
+          <w:sz w:val="20"/>
+          <w:szCs w:val="20"/>
+          <w:lang w:val="en-US"/>
+        </w:rPr>
+        <w:t xml:space="preserve">    </w:t>
+      </w:r>
+      <w:r>
+        <w:rPr>
+          <w:rFonts w:ascii="Courier New" w:hAnsi="Courier New" w:cs="Courier New"/>
+          <w:sz w:val="20"/>
+          <w:szCs w:val="20"/>
+          <w:lang w:val="en-US"/>
+        </w:rPr>
+        <w:t>}</w:t>
+      </w:r>
+    </w:p>
+    <w:p>
+      <w:pPr>
+        <w:pStyle w:val="KeinLeerraum"/>
+        <w:rPr>
+          <w:rFonts w:ascii="Courier New" w:hAnsi="Courier New" w:cs="Courier New"/>
+          <w:sz w:val="20"/>
+          <w:szCs w:val="20"/>
+          <w:lang w:val="en-US"/>
+        </w:rPr>
+      </w:pPr>
+      <w:r>
+        <w:rPr>
+          <w:rFonts w:ascii="Courier New" w:hAnsi="Courier New" w:cs="Courier New"/>
+          <w:sz w:val="20"/>
+          <w:szCs w:val="20"/>
+          <w:lang w:val="en-US"/>
+        </w:rPr>
+        <w:t>});</w:t>
+      </w:r>
+    </w:p>
+    <w:p>
+      <w:pPr>
+        <w:pStyle w:val="KeinLeerraum"/>
+        <w:rPr>
+          <w:rFonts w:cs="Courier New"/>
+          <w:lang w:val="en-US"/>
+        </w:rPr>
+      </w:pPr>
+    </w:p>
+    <w:p>
+      <w:pPr>
+        <w:jc w:val="both"/>
+        <w:rPr>
+          <w:lang w:val="en-US"/>
+        </w:rPr>
+      </w:pPr>
+      <w:r>
+        <w:rPr>
+          <w:lang w:val="en-US"/>
+        </w:rPr>
+        <w:t>This example uses the default class loader. If you want to use a custom class loader, pass it to the getClasses method, like so:</w:t>
+      </w:r>
+    </w:p>
+    <w:p>
+      <w:pPr>
+        <w:pStyle w:val="KeinLeerraum"/>
+        <w:rPr>
+          <w:rFonts w:ascii="Courier New" w:hAnsi="Courier New" w:cs="Courier New"/>
+          <w:sz w:val="20"/>
+          <w:szCs w:val="20"/>
+          <w:lang w:val="en-US"/>
+        </w:rPr>
+      </w:pPr>
+      <w:r>
+        <w:rPr>
+          <w:rFonts w:ascii="Courier New" w:hAnsi="Courier New" w:cs="Courier New"/>
+          <w:sz w:val="20"/>
+          <w:szCs w:val="20"/>
+          <w:lang w:val="en-US"/>
+        </w:rPr>
+        <w:t>ClassLoader customClassLoader = getCustomClassLoader();</w:t>
+      </w:r>
+    </w:p>
+    <w:p>
+      <w:pPr>
+        <w:pStyle w:val="KeinLeerraum"/>
+        <w:rPr>
+          <w:rFonts w:ascii="Courier New" w:hAnsi="Courier New" w:cs="Courier New"/>
+          <w:sz w:val="20"/>
+          <w:szCs w:val="20"/>
+          <w:lang w:val="en-US"/>
+        </w:rPr>
+      </w:pPr>
+    </w:p>
+    <w:p>
+      <w:pPr>
+        <w:pStyle w:val="KeinLeerraum"/>
+        <w:rPr>
+          <w:rFonts w:ascii="Courier New" w:hAnsi="Courier New" w:cs="Courier New"/>
+          <w:sz w:val="20"/>
+          <w:szCs w:val="20"/>
+          <w:lang w:val="en-US"/>
+        </w:rPr>
+      </w:pPr>
+      <w:r>
+        <w:rPr>
+          <w:rFonts w:ascii="Courier New" w:hAnsi="Courier New" w:cs="Courier New"/>
+          <w:sz w:val="20"/>
+          <w:szCs w:val="20"/>
+          <w:lang w:val="en-US"/>
+        </w:rPr>
+        <w:t>ComponentScanner scanner = new ComponentScanner();</w:t>
+      </w:r>
+    </w:p>
+    <w:p>
+      <w:pPr>
+        <w:pStyle w:val="KeinLeerraum"/>
+        <w:rPr>
+          <w:rFonts w:ascii="Courier New" w:hAnsi="Courier New" w:cs="Courier New"/>
+          <w:sz w:val="20"/>
+          <w:szCs w:val="20"/>
+          <w:lang w:val="en-US"/>
+        </w:rPr>
+      </w:pPr>
+    </w:p>
+    <w:p>
+      <w:pPr>
+        <w:pStyle w:val="KeinLeerraum"/>
+        <w:rPr>
+          <w:rFonts w:ascii="Courier New" w:hAnsi="Courier New" w:cs="Courier New"/>
+          <w:sz w:val="20"/>
+          <w:szCs w:val="20"/>
+          <w:lang w:val="en-US"/>
+        </w:rPr>
+      </w:pPr>
+      <w:r>
+        <w:rPr>
+          <w:rFonts w:ascii="Courier New" w:hAnsi="Courier New" w:cs="Courier New"/>
+          <w:sz w:val="20"/>
+          <w:szCs w:val="20"/>
+          <w:lang w:val="en-US"/>
+        </w:rPr>
+        <w:t>Set&lt;Class&lt;?&gt;&gt; classes = scanner.getClasses(new ComponentQuery() {</w:t>
+      </w:r>
+    </w:p>
+    <w:p>
+      <w:pPr>
+        <w:pStyle w:val="KeinLeerraum"/>
+        <w:rPr>
+          <w:rFonts w:ascii="Courier New" w:hAnsi="Courier New" w:cs="Courier New"/>
+          <w:sz w:val="20"/>
+          <w:szCs w:val="20"/>
+          <w:lang w:val="en-US"/>
+        </w:rPr>
+      </w:pPr>
+      <w:r>
+        <w:rPr>
+          <w:rFonts w:ascii="Courier New" w:hAnsi="Courier New" w:cs="Courier New"/>
+          <w:sz w:val="20"/>
+          <w:szCs w:val="20"/>
+          <w:lang w:val="en-US"/>
+        </w:rPr>
+        <w:t xml:space="preserve">    </w:t>
+      </w:r>
+      <w:r>
+        <w:rPr>
+          <w:rFonts w:ascii="Courier New" w:hAnsi="Courier New" w:cs="Courier New"/>
+          <w:sz w:val="20"/>
+          <w:szCs w:val="20"/>
+          <w:lang w:val="en-US"/>
+        </w:rPr>
+        <w:t>protected void query() {</w:t>
+      </w:r>
+    </w:p>
+    <w:p>
+      <w:pPr>
+        <w:pStyle w:val="KeinLeerraum"/>
+        <w:rPr>
+          <w:rFonts w:ascii="Courier New" w:hAnsi="Courier New" w:cs="Courier New"/>
+          <w:sz w:val="20"/>
+          <w:szCs w:val="20"/>
+          <w:lang w:val="en-US"/>
+        </w:rPr>
+      </w:pPr>
+      <w:r>
+        <w:rPr>
+          <w:rFonts w:ascii="Courier New" w:hAnsi="Courier New" w:cs="Courier New"/>
+          <w:sz w:val="20"/>
+          <w:szCs w:val="20"/>
+          <w:lang w:val="en-US"/>
+        </w:rPr>
+        <w:t xml:space="preserve">        </w:t>
+      </w:r>
+      <w:r>
+        <w:rPr>
+          <w:rFonts w:ascii="Courier New" w:hAnsi="Courier New" w:cs="Courier New"/>
+          <w:sz w:val="20"/>
+          <w:szCs w:val="20"/>
+          <w:lang w:val="en-US"/>
+        </w:rPr>
+        <w:t>// the actual query goes here</w:t>
+      </w:r>
+    </w:p>
+    <w:p>
+      <w:pPr>
+        <w:pStyle w:val="KeinLeerraum"/>
+        <w:rPr>
+          <w:rFonts w:ascii="Courier New" w:hAnsi="Courier New" w:cs="Courier New"/>
+          <w:sz w:val="20"/>
+          <w:szCs w:val="20"/>
+          <w:lang w:val="en-US"/>
+        </w:rPr>
+      </w:pPr>
+      <w:r>
+        <w:rPr>
+          <w:rFonts w:ascii="Courier New" w:hAnsi="Courier New" w:cs="Courier New"/>
+          <w:sz w:val="20"/>
+          <w:szCs w:val="20"/>
+          <w:lang w:val="en-US"/>
+        </w:rPr>
+        <w:t xml:space="preserve">    </w:t>
+      </w:r>
+      <w:r>
+        <w:rPr>
+          <w:rFonts w:ascii="Courier New" w:hAnsi="Courier New" w:cs="Courier New"/>
+          <w:sz w:val="20"/>
+          <w:szCs w:val="20"/>
+          <w:lang w:val="en-US"/>
+        </w:rPr>
+        <w:t>}</w:t>
+      </w:r>
+    </w:p>
+    <w:p>
+      <w:pPr>
+        <w:pStyle w:val="KeinLeerraum"/>
+        <w:rPr>
+          <w:rFonts w:ascii="Courier New" w:hAnsi="Courier New" w:cs="Courier New"/>
+          <w:sz w:val="20"/>
+          <w:szCs w:val="20"/>
+          <w:lang w:val="en-US"/>
+        </w:rPr>
+      </w:pPr>
+      <w:r>
+        <w:rPr>
+          <w:rFonts w:ascii="Courier New" w:hAnsi="Courier New" w:cs="Courier New"/>
+          <w:sz w:val="20"/>
+          <w:szCs w:val="20"/>
+          <w:lang w:val="en-US"/>
+        </w:rPr>
+        <w:t>}, customClassLoader);</w:t>
+      </w:r>
+    </w:p>
+    <w:p>
+      <w:pPr>
+        <w:pStyle w:val="KeinLeerraum"/>
+        <w:rPr>
+          <w:lang w:val="en-US"/>
+        </w:rPr>
+      </w:pPr>
+    </w:p>
+    <w:p>
+      <w:pPr>
+        <w:jc w:val="both"/>
+        <w:rPr>
+          <w:lang w:val="en-US"/>
+        </w:rPr>
+      </w:pPr>
+      <w:r>
+        <w:rPr>
+          <w:lang w:val="en-US"/>
+        </w:rPr>
+        <w:t>Implement the get</w:t>
+      </w:r>
+      <w:r>
+        <w:rPr>
+          <w:lang w:val="en-US"/>
+        </w:rPr>
+        <w:t>CustomClassLoader method in whatever manner</w:t>
+      </w:r>
+      <w:r>
+        <w:rPr>
+          <w:lang w:val="en-US"/>
+        </w:rPr>
+        <w:t xml:space="preserve"> you like and you’re done.</w:t>
+      </w:r>
+    </w:p>
+    <w:p>
+      <w:pPr>
+        <w:rPr>
+          <w:lang w:val="en-US"/>
+        </w:rPr>
+      </w:pPr>
+      <w:r>
+        <w:rPr>
+          <w:lang w:val="en-US"/>
+        </w:rPr>
+        <w:br w:type="page"/>
+      </w:r>
+    </w:p>
+    <w:p>
+      <w:pPr>
+        <w:pStyle w:val="berschrift1"/>
+        <w:numPr>
+          <w:ilvl w:val="0"/>
+          <w:numId w:val="3"/>
+        </w:numPr>
+        <w:rPr>
+          <w:lang w:val="en-US"/>
+        </w:rPr>
+      </w:pPr>
+      <w:bookmarkStart w:id="9" w:name="_Toc263512064"/>
+      <w:r>
+        <w:rPr>
+          <w:lang w:val="en-US"/>
+        </w:rPr>
+        <w:lastRenderedPageBreak/>
+        <w:t>The Component Query Language</w:t>
+      </w:r>
+      <w:bookmarkEnd w:id="9"/>
+    </w:p>
+    <w:p>
+      <w:pPr>
+        <w:jc w:val="both"/>
+        <w:rPr>
+          <w:lang w:val="en-US"/>
+        </w:rPr>
+      </w:pPr>
+      <w:r>
+        <w:rPr>
+          <w:lang w:val="en-US"/>
+        </w:rPr>
+        <w:t xml:space="preserve">The Component Query Language (CQL) is an eDSL and the </w:t>
+      </w:r>
+      <w:r>
+        <w:rPr>
+          <w:lang w:val="en-US"/>
+        </w:rPr>
+        <w:t>heart and soul of the Extensible Component Scanner. It defines what kind of artifacts to find from which packages matching which criteria and how to return or where to store the resulting classes. The CQL is currently comprised of the four clauses select, from, andStore, and returning.</w:t>
+      </w:r>
+    </w:p>
+    <w:p>
+      <w:pPr>
+        <w:pStyle w:val="berschrift2"/>
+        <w:numPr>
+          <w:ilvl w:val="1"/>
+          <w:numId w:val="3"/>
+        </w:numPr>
+        <w:ind w:left="426"/>
+        <w:rPr>
+          <w:lang w:val="en-US"/>
+        </w:rPr>
+      </w:pPr>
+      <w:r>
+        <w:rPr>
+          <w:lang w:val="en-US"/>
+        </w:rPr>
+        <w:t xml:space="preserve"> </w:t>
+      </w:r>
+      <w:bookmarkStart w:id="10" w:name="_Toc263512065"/>
+      <w:r>
+        <w:rPr>
+          <w:lang w:val="en-US"/>
+        </w:rPr>
+        <w:t>The select clause</w:t>
+      </w:r>
+      <w:bookmarkEnd w:id="10"/>
+    </w:p>
+    <w:p>
+      <w:pPr>
+        <w:jc w:val="both"/>
+        <w:rPr>
+          <w:lang w:val="en-US"/>
+        </w:rPr>
+      </w:pPr>
+      <w:r>
+        <w:rPr>
+          <w:lang w:val="en-US"/>
+        </w:rPr>
+        <w:t>The select clause defines which kinds of artifacts to find components of. It’s defined as the two methods</w:t>
+      </w:r>
+    </w:p>
+    <w:p>
+      <w:pPr>
+        <w:jc w:val="both"/>
+        <w:rPr>
+          <w:lang w:val="en-US"/>
+        </w:rPr>
+      </w:pPr>
+      <w:r>
+        <w:rPr>
+          <w:b/>
+          <w:lang w:val="en-US"/>
+        </w:rPr>
+        <w:t>ComponentQuery.select(): BasePackageSelector</w:t>
+      </w:r>
+    </w:p>
+    <w:p>
+      <w:pPr>
+        <w:jc w:val="both"/>
+        <w:rPr>
+          <w:lang w:val="en-US"/>
+        </w:rPr>
+      </w:pPr>
+      <w:r>
+        <w:rPr>
+          <w:lang w:val="en-US"/>
+        </w:rPr>
+        <w:t>and</w:t>
+      </w:r>
+    </w:p>
+    <w:p>
+      <w:pPr>
+        <w:jc w:val="both"/>
+        <w:rPr>
+          <w:lang w:val="en-US"/>
+        </w:rPr>
+      </w:pPr>
+      <w:r>
+        <w:rPr>
+          <w:b/>
+          <w:lang w:val="en-US"/>
+        </w:rPr>
+        <w:t>ComponentQuery.select(ResourceType... resourceTypes): BasePackageSelector</w:t>
+      </w:r>
+    </w:p>
+    <w:p>
+      <w:pPr>
+        <w:jc w:val="both"/>
+        <w:rPr>
+          <w:lang w:val="en-US"/>
+        </w:rPr>
+      </w:pPr>
+      <w:r>
+        <w:rPr>
+          <w:lang w:val="en-US"/>
+        </w:rPr>
+        <w:t xml:space="preserve">The first acts </w:t>
+      </w:r>
+      <w:r>
+        <w:rPr>
+          <w:lang w:val="en-US"/>
+        </w:rPr>
+        <w:t xml:space="preserve">as </w:t>
+      </w:r>
+      <w:r>
+        <w:rPr>
+          <w:lang w:val="en-US"/>
+        </w:rPr>
+        <w:t>a default and calls the second with the resource type for precompiled Java classes. So every time you just want to find precompiled Java classes you can use that method without needing to specify any resource type.</w:t>
+      </w:r>
+    </w:p>
+    <w:p>
+      <w:pPr>
+        <w:jc w:val="both"/>
+        <w:rPr>
+          <w:lang w:val="en-US"/>
+        </w:rPr>
+      </w:pPr>
+      <w:r>
+        <w:rPr>
+          <w:lang w:val="en-US"/>
+        </w:rPr>
+        <w:t>In order to make the CQL eas</w:t>
+      </w:r>
+      <w:r>
+        <w:rPr>
+          <w:lang w:val="en-US"/>
+        </w:rPr>
+        <w:t>ily readable resource types are required</w:t>
+      </w:r>
+      <w:r>
+        <w:rPr>
+          <w:lang w:val="en-US"/>
+        </w:rPr>
+        <w:t xml:space="preserve"> to comply </w:t>
+      </w:r>
+      <w:r>
+        <w:rPr>
+          <w:lang w:val="en-US"/>
+        </w:rPr>
+        <w:t>with</w:t>
+      </w:r>
+      <w:r>
+        <w:rPr>
+          <w:lang w:val="en-US"/>
+        </w:rPr>
+        <w:t xml:space="preserve"> a convention.</w:t>
+      </w:r>
+      <w:r>
+        <w:rPr>
+          <w:lang w:val="en-US"/>
+        </w:rPr>
+        <w:t xml:space="preserve"> They need to be classes with a private constructor and a static method returning an instance</w:t>
+      </w:r>
+      <w:r>
+        <w:rPr>
+          <w:lang w:val="en-US"/>
+        </w:rPr>
+        <w:t>, rather like singletons</w:t>
+      </w:r>
+      <w:r>
+        <w:rPr>
+          <w:lang w:val="en-US"/>
+        </w:rPr>
+        <w:t>. That static method should be called something like javaClasses or groovySources and needs to be imported as a static import. In the case of resource type for precompiled Java classes this method is implemented as</w:t>
+      </w:r>
+    </w:p>
+    <w:p>
+      <w:pPr>
+        <w:pStyle w:val="KeinLeerraum"/>
+        <w:rPr>
+          <w:rFonts w:ascii="Courier New" w:hAnsi="Courier New" w:cs="Courier New"/>
+          <w:sz w:val="20"/>
+          <w:szCs w:val="20"/>
+          <w:lang w:val="en-US"/>
+        </w:rPr>
+      </w:pPr>
+      <w:r>
+        <w:rPr>
+          <w:rFonts w:ascii="Courier New" w:hAnsi="Courier New" w:cs="Courier New"/>
+          <w:sz w:val="20"/>
+          <w:szCs w:val="20"/>
+          <w:lang w:val="en-US"/>
+        </w:rPr>
+        <w:t>JavaClassResourceType.javaClasses()</w:t>
+      </w:r>
+    </w:p>
+    <w:p>
+      <w:pPr>
+        <w:pStyle w:val="KeinLeerraum"/>
+        <w:rPr>
+          <w:lang w:val="en-US"/>
+        </w:rPr>
+      </w:pPr>
+    </w:p>
+    <w:p>
+      <w:pPr>
+        <w:jc w:val="both"/>
+        <w:rPr>
+          <w:lang w:val="en-US"/>
+        </w:rPr>
+      </w:pPr>
+      <w:r>
+        <w:rPr>
+          <w:lang w:val="en-US"/>
+        </w:rPr>
+        <w:t>in the net.sf.extcos.internal package. The specifics for extensions for other kinds of artifacts are documented with each extension separately.</w:t>
+      </w:r>
+    </w:p>
+    <w:p>
+      <w:pPr>
+        <w:jc w:val="both"/>
+        <w:rPr>
+          <w:lang w:val="en-US"/>
+        </w:rPr>
+      </w:pPr>
+      <w:r>
+        <w:rPr>
+          <w:lang w:val="en-US"/>
+        </w:rPr>
+        <w:t>For precompiled Java classes the following two listings are equivalent:</w:t>
+      </w:r>
+    </w:p>
+    <w:p>
+      <w:pPr>
+        <w:pStyle w:val="KeinLeerraum"/>
+        <w:rPr>
+          <w:rFonts w:ascii="Courier New" w:hAnsi="Courier New" w:cs="Courier New"/>
+          <w:sz w:val="20"/>
+          <w:szCs w:val="20"/>
+          <w:lang w:val="en-US"/>
+        </w:rPr>
+      </w:pPr>
+      <w:r>
+        <w:rPr>
+          <w:rFonts w:ascii="Courier New" w:hAnsi="Courier New" w:cs="Courier New"/>
+          <w:sz w:val="20"/>
+          <w:szCs w:val="20"/>
+          <w:lang w:val="en-US"/>
+        </w:rPr>
+        <w:t>select()</w:t>
+      </w:r>
+    </w:p>
+    <w:p>
+      <w:pPr>
+        <w:pStyle w:val="KeinLeerraum"/>
+        <w:rPr>
+          <w:rFonts w:cs="Courier New"/>
+          <w:lang w:val="en-US"/>
+        </w:rPr>
+      </w:pPr>
+    </w:p>
+    <w:p>
+      <w:pPr>
+        <w:rPr>
+          <w:lang w:val="en-US"/>
+        </w:rPr>
+      </w:pPr>
+      <w:r>
+        <w:rPr>
+          <w:lang w:val="en-US"/>
+        </w:rPr>
+        <w:t>and</w:t>
+      </w:r>
+    </w:p>
+    <w:p>
+      <w:pPr>
+        <w:pStyle w:val="KeinLeerraum"/>
+        <w:rPr>
+          <w:rFonts w:ascii="Courier New" w:hAnsi="Courier New" w:cs="Courier New"/>
+          <w:sz w:val="20"/>
+          <w:szCs w:val="20"/>
+          <w:lang w:val="en-US"/>
+        </w:rPr>
+      </w:pPr>
+      <w:r>
+        <w:rPr>
+          <w:rFonts w:ascii="Courier New" w:hAnsi="Courier New" w:cs="Courier New"/>
+          <w:sz w:val="20"/>
+          <w:szCs w:val="20"/>
+          <w:lang w:val="en-US"/>
+        </w:rPr>
+        <w:t>import static net.sf.extcos.internal.JavaClassResourceType.javaClasses;</w:t>
+      </w:r>
+    </w:p>
+    <w:p>
+      <w:pPr>
+        <w:pStyle w:val="KeinLeerraum"/>
+        <w:rPr>
+          <w:rFonts w:ascii="Courier New" w:hAnsi="Courier New" w:cs="Courier New"/>
+          <w:sz w:val="20"/>
+          <w:szCs w:val="20"/>
+          <w:lang w:val="en-US"/>
+        </w:rPr>
+      </w:pPr>
+    </w:p>
+    <w:p>
+      <w:pPr>
+        <w:pStyle w:val="KeinLeerraum"/>
+        <w:rPr>
+          <w:rFonts w:ascii="Courier New" w:hAnsi="Courier New" w:cs="Courier New"/>
+          <w:sz w:val="20"/>
+          <w:szCs w:val="20"/>
+          <w:lang w:val="en-US"/>
+        </w:rPr>
+      </w:pPr>
+      <w:r>
+        <w:rPr>
+          <w:rFonts w:ascii="Courier New" w:hAnsi="Courier New" w:cs="Courier New"/>
+          <w:sz w:val="20"/>
+          <w:szCs w:val="20"/>
+          <w:lang w:val="en-US"/>
+        </w:rPr>
+        <w:t>select(javaClasses())</w:t>
+      </w:r>
+    </w:p>
+    <w:p>
+      <w:pPr>
+        <w:rPr>
+          <w:lang w:val="en-US"/>
+        </w:rPr>
+      </w:pPr>
+    </w:p>
+    <w:p>
+      <w:pPr>
+        <w:pStyle w:val="berschrift2"/>
+        <w:numPr>
+          <w:ilvl w:val="1"/>
+          <w:numId w:val="3"/>
+        </w:numPr>
+        <w:ind w:left="426"/>
+        <w:rPr>
+          <w:lang w:val="en-US"/>
+        </w:rPr>
+      </w:pPr>
+      <w:r>
+        <w:rPr>
+          <w:lang w:val="en-US"/>
+        </w:rPr>
+        <w:t xml:space="preserve"> </w:t>
+      </w:r>
+      <w:bookmarkStart w:id="11" w:name="_Toc263512066"/>
+      <w:r>
+        <w:rPr>
+          <w:lang w:val="en-US"/>
+        </w:rPr>
+        <w:t>The from clause</w:t>
+      </w:r>
+      <w:bookmarkEnd w:id="11"/>
+    </w:p>
+    <w:p>
+      <w:pPr>
+        <w:jc w:val="both"/>
+        <w:rPr>
+          <w:lang w:val="en-US"/>
+        </w:rPr>
+      </w:pPr>
+      <w:r>
+        <w:rPr>
+          <w:lang w:val="en-US"/>
+        </w:rPr>
+        <w:t>The from clause defines where</w:t>
+      </w:r>
+      <w:r>
+        <w:rPr>
+          <w:lang w:val="en-US"/>
+        </w:rPr>
+        <w:t xml:space="preserve"> to find </w:t>
+      </w:r>
+      <w:r>
+        <w:rPr>
+          <w:lang w:val="en-US"/>
+        </w:rPr>
+        <w:t>the components</w:t>
+      </w:r>
+      <w:r>
+        <w:rPr>
+          <w:lang w:val="en-US"/>
+        </w:rPr>
+        <w:t xml:space="preserve">. </w:t>
+      </w:r>
+      <w:r>
+        <w:rPr>
+          <w:lang w:val="en-US"/>
+        </w:rPr>
+        <w:t>More precisely</w:t>
+      </w:r>
+      <w:r>
+        <w:rPr>
+          <w:lang w:val="en-US"/>
+        </w:rPr>
+        <w:t xml:space="preserve"> it defines the base package or base packages in which components will be found.</w:t>
+      </w:r>
+      <w:r>
+        <w:rPr>
+          <w:lang w:val="en-US"/>
+        </w:rPr>
+        <w:t xml:space="preserve"> </w:t>
+      </w:r>
+      <w:r>
+        <w:rPr>
+          <w:lang w:val="en-US"/>
+        </w:rPr>
+        <w:t>It’s defined as the method</w:t>
+      </w:r>
+    </w:p>
+    <w:p>
+      <w:pPr>
+        <w:jc w:val="both"/>
+        <w:rPr>
+          <w:lang w:val="en-US"/>
+        </w:rPr>
+      </w:pPr>
+      <w:r>
+        <w:rPr>
+          <w:b/>
+          <w:lang w:val="en-US"/>
+        </w:rPr>
+        <w:t>BasePackageSelector.from(String... basePackages): ForwardingBuilder</w:t>
+      </w:r>
+    </w:p>
+    <w:p>
+      <w:pPr>
+        <w:jc w:val="both"/>
+        <w:rPr>
+          <w:lang w:val="en-US"/>
+        </w:rPr>
+      </w:pPr>
+      <w:r>
+        <w:rPr>
+          <w:lang w:val="en-US"/>
+        </w:rPr>
+        <w:t xml:space="preserve">You may specify various base packages. Make sure that you pass only valid package names as defined by the Java Language Specification. Otherwise an IllegalArgumentException will be thrown. Although </w:t>
+      </w:r>
+      <w:r>
+        <w:rPr>
+          <w:lang w:val="en-US"/>
+        </w:rPr>
+        <w:lastRenderedPageBreak/>
+        <w:t>technically possible it is not permissible to pass no base package at all. Doing so will also result in an IllegalArgumentException.</w:t>
+      </w:r>
+    </w:p>
+    <w:p>
+      <w:pPr>
+        <w:jc w:val="both"/>
+        <w:rPr>
+          <w:lang w:val="en-US"/>
+        </w:rPr>
+      </w:pPr>
+      <w:r>
+        <w:rPr>
+          <w:lang w:val="en-US"/>
+        </w:rPr>
+        <w:t xml:space="preserve">A base package is a package that contains classes and / or other packages. If it contains other packages those subpackages will also be scanned and matching components will also be returned. Supposing you’ve got two packages </w:t>
+      </w:r>
+      <w:r>
+        <w:rPr>
+          <w:lang w:val="en-US"/>
+        </w:rPr>
+        <w:t>foo</w:t>
+      </w:r>
+      <w:r>
+        <w:rPr>
+          <w:lang w:val="en-US"/>
+        </w:rPr>
+        <w:t>.b</w:t>
+      </w:r>
+      <w:r>
+        <w:rPr>
+          <w:lang w:val="en-US"/>
+        </w:rPr>
+        <w:t>ar</w:t>
+      </w:r>
+      <w:r>
+        <w:rPr>
+          <w:lang w:val="en-US"/>
+        </w:rPr>
+        <w:t xml:space="preserve">1 and </w:t>
+      </w:r>
+      <w:r>
+        <w:rPr>
+          <w:lang w:val="en-US"/>
+        </w:rPr>
+        <w:t>foo</w:t>
+      </w:r>
+      <w:r>
+        <w:rPr>
+          <w:lang w:val="en-US"/>
+        </w:rPr>
+        <w:t>.b</w:t>
+      </w:r>
+      <w:r>
+        <w:rPr>
+          <w:lang w:val="en-US"/>
+        </w:rPr>
+        <w:t>ar</w:t>
+      </w:r>
+      <w:r>
+        <w:rPr>
+          <w:lang w:val="en-US"/>
+        </w:rPr>
+        <w:t>2</w:t>
+      </w:r>
+      <w:r>
+        <w:rPr>
+          <w:lang w:val="en-US"/>
+        </w:rPr>
+        <w:t xml:space="preserve"> and you pass </w:t>
+      </w:r>
+      <w:r>
+        <w:rPr>
+          <w:lang w:val="en-US"/>
+        </w:rPr>
+        <w:t>foo</w:t>
+      </w:r>
+      <w:r>
+        <w:rPr>
+          <w:lang w:val="en-US"/>
+        </w:rPr>
+        <w:t xml:space="preserve"> as the base package to the from clause, then all matching components from </w:t>
+      </w:r>
+      <w:r>
+        <w:rPr>
+          <w:lang w:val="en-US"/>
+        </w:rPr>
+        <w:t>foo</w:t>
+      </w:r>
+      <w:r>
+        <w:rPr>
+          <w:lang w:val="en-US"/>
+        </w:rPr>
+        <w:t xml:space="preserve">, </w:t>
+      </w:r>
+      <w:r>
+        <w:rPr>
+          <w:lang w:val="en-US"/>
+        </w:rPr>
+        <w:t>foo</w:t>
+      </w:r>
+      <w:r>
+        <w:rPr>
+          <w:lang w:val="en-US"/>
+        </w:rPr>
+        <w:t>.b</w:t>
+      </w:r>
+      <w:r>
+        <w:rPr>
+          <w:lang w:val="en-US"/>
+        </w:rPr>
+        <w:t>ar</w:t>
+      </w:r>
+      <w:r>
+        <w:rPr>
+          <w:lang w:val="en-US"/>
+        </w:rPr>
+        <w:t xml:space="preserve">1 and </w:t>
+      </w:r>
+      <w:r>
+        <w:rPr>
+          <w:lang w:val="en-US"/>
+        </w:rPr>
+        <w:t>foo.</w:t>
+      </w:r>
+      <w:r>
+        <w:rPr>
+          <w:lang w:val="en-US"/>
+        </w:rPr>
+        <w:t>b</w:t>
+      </w:r>
+      <w:r>
+        <w:rPr>
+          <w:lang w:val="en-US"/>
+        </w:rPr>
+        <w:t>ar</w:t>
+      </w:r>
+      <w:r>
+        <w:rPr>
+          <w:lang w:val="en-US"/>
+        </w:rPr>
+        <w:t>2 will be returned.</w:t>
+      </w:r>
+    </w:p>
+    <w:p>
+      <w:pPr>
+        <w:jc w:val="both"/>
+        <w:rPr>
+          <w:lang w:val="en-US"/>
+        </w:rPr>
+      </w:pPr>
+      <w:r>
+        <w:rPr>
+          <w:lang w:val="en-US"/>
+        </w:rPr>
+        <w:t xml:space="preserve">Now that we learned about the select clause and the from clause, it’s time for the first complete example. If you want to retrieve all the precompiled Java class components from the </w:t>
+      </w:r>
+      <w:r>
+        <w:rPr>
+          <w:lang w:val="en-US"/>
+        </w:rPr>
+        <w:t>foo</w:t>
+      </w:r>
+      <w:r>
+        <w:rPr>
+          <w:lang w:val="en-US"/>
+        </w:rPr>
+        <w:t xml:space="preserve"> package, this is the way to do it:</w:t>
+      </w:r>
+    </w:p>
+    <w:p>
+      <w:pPr>
+        <w:pStyle w:val="KeinLeerraum"/>
+        <w:rPr>
+          <w:rFonts w:ascii="Courier New" w:hAnsi="Courier New" w:cs="Courier New"/>
+          <w:sz w:val="20"/>
+          <w:szCs w:val="20"/>
+          <w:lang w:val="en-US"/>
+        </w:rPr>
+      </w:pPr>
+      <w:r>
+        <w:rPr>
+          <w:rFonts w:ascii="Courier New" w:hAnsi="Courier New" w:cs="Courier New"/>
+          <w:sz w:val="20"/>
+          <w:szCs w:val="20"/>
+          <w:lang w:val="en-US"/>
+        </w:rPr>
+        <w:t>ComponentScanner scanner = new ComponentScanner();</w:t>
+      </w:r>
+    </w:p>
+    <w:p>
+      <w:pPr>
+        <w:pStyle w:val="KeinLeerraum"/>
+        <w:rPr>
+          <w:rFonts w:ascii="Courier New" w:hAnsi="Courier New" w:cs="Courier New"/>
+          <w:sz w:val="20"/>
+          <w:szCs w:val="20"/>
+          <w:lang w:val="en-US"/>
+        </w:rPr>
+      </w:pPr>
+    </w:p>
+    <w:p>
+      <w:pPr>
+        <w:pStyle w:val="KeinLeerraum"/>
+        <w:rPr>
+          <w:rFonts w:ascii="Courier New" w:hAnsi="Courier New" w:cs="Courier New"/>
+          <w:sz w:val="20"/>
+          <w:szCs w:val="20"/>
+          <w:lang w:val="en-US"/>
+        </w:rPr>
+      </w:pPr>
+      <w:r>
+        <w:rPr>
+          <w:rFonts w:ascii="Courier New" w:hAnsi="Courier New" w:cs="Courier New"/>
+          <w:sz w:val="20"/>
+          <w:szCs w:val="20"/>
+          <w:lang w:val="en-US"/>
+        </w:rPr>
+        <w:t>Set&lt;Class&lt;?&gt;&gt; classes = scanner.getClasses(new ComponentQuery() {</w:t>
+      </w:r>
+    </w:p>
+    <w:p>
+      <w:pPr>
+        <w:pStyle w:val="KeinLeerraum"/>
+        <w:rPr>
+          <w:rFonts w:ascii="Courier New" w:hAnsi="Courier New" w:cs="Courier New"/>
+          <w:sz w:val="20"/>
+          <w:szCs w:val="20"/>
+          <w:lang w:val="en-US"/>
+        </w:rPr>
+      </w:pPr>
+      <w:r>
+        <w:rPr>
+          <w:rFonts w:ascii="Courier New" w:hAnsi="Courier New" w:cs="Courier New"/>
+          <w:sz w:val="20"/>
+          <w:szCs w:val="20"/>
+          <w:lang w:val="en-US"/>
+        </w:rPr>
+        <w:t xml:space="preserve">    </w:t>
+      </w:r>
+      <w:r>
+        <w:rPr>
+          <w:rFonts w:ascii="Courier New" w:hAnsi="Courier New" w:cs="Courier New"/>
+          <w:sz w:val="20"/>
+          <w:szCs w:val="20"/>
+          <w:lang w:val="en-US"/>
+        </w:rPr>
+        <w:t>protected void query() {</w:t>
+      </w:r>
+    </w:p>
+    <w:p>
+      <w:pPr>
+        <w:pStyle w:val="KeinLeerraum"/>
+        <w:rPr>
+          <w:rFonts w:ascii="Courier New" w:hAnsi="Courier New" w:cs="Courier New"/>
+          <w:sz w:val="20"/>
+          <w:szCs w:val="20"/>
+          <w:lang w:val="en-US"/>
+        </w:rPr>
+      </w:pPr>
+      <w:r>
+        <w:rPr>
+          <w:rFonts w:ascii="Courier New" w:hAnsi="Courier New" w:cs="Courier New"/>
+          <w:sz w:val="20"/>
+          <w:szCs w:val="20"/>
+          <w:lang w:val="en-US"/>
+        </w:rPr>
+        <w:t xml:space="preserve">        select().from(“foo</w:t>
+      </w:r>
+      <w:r>
+        <w:rPr>
+          <w:rFonts w:ascii="Courier New" w:hAnsi="Courier New" w:cs="Courier New"/>
+          <w:sz w:val="20"/>
+          <w:szCs w:val="20"/>
+          <w:lang w:val="en-US"/>
+        </w:rPr>
+        <w:t>”);</w:t>
+      </w:r>
+    </w:p>
+    <w:p>
+      <w:pPr>
+        <w:pStyle w:val="KeinLeerraum"/>
+        <w:rPr>
+          <w:rFonts w:ascii="Courier New" w:hAnsi="Courier New" w:cs="Courier New"/>
+          <w:sz w:val="20"/>
+          <w:szCs w:val="20"/>
+          <w:lang w:val="en-US"/>
+        </w:rPr>
+      </w:pPr>
+      <w:r>
+        <w:rPr>
+          <w:rFonts w:ascii="Courier New" w:hAnsi="Courier New" w:cs="Courier New"/>
+          <w:sz w:val="20"/>
+          <w:szCs w:val="20"/>
+          <w:lang w:val="en-US"/>
+        </w:rPr>
+        <w:t xml:space="preserve">    </w:t>
+      </w:r>
+      <w:r>
+        <w:rPr>
+          <w:rFonts w:ascii="Courier New" w:hAnsi="Courier New" w:cs="Courier New"/>
+          <w:sz w:val="20"/>
+          <w:szCs w:val="20"/>
+          <w:lang w:val="en-US"/>
+        </w:rPr>
+        <w:t>}</w:t>
+      </w:r>
+    </w:p>
+    <w:p>
+      <w:pPr>
+        <w:pStyle w:val="KeinLeerraum"/>
+        <w:rPr>
+          <w:rFonts w:ascii="Courier New" w:hAnsi="Courier New" w:cs="Courier New"/>
+          <w:sz w:val="20"/>
+          <w:szCs w:val="20"/>
+          <w:lang w:val="en-US"/>
+        </w:rPr>
+      </w:pPr>
+      <w:r>
+        <w:rPr>
+          <w:rFonts w:ascii="Courier New" w:hAnsi="Courier New" w:cs="Courier New"/>
+          <w:sz w:val="20"/>
+          <w:szCs w:val="20"/>
+          <w:lang w:val="en-US"/>
+        </w:rPr>
+        <w:t>});</w:t>
+      </w:r>
+    </w:p>
+    <w:p>
+      <w:pPr>
+        <w:rPr>
+          <w:lang w:val="en-US"/>
+        </w:rPr>
+      </w:pPr>
+    </w:p>
+    <w:p>
+      <w:pPr>
+        <w:pStyle w:val="berschrift2"/>
+        <w:numPr>
+          <w:ilvl w:val="1"/>
+          <w:numId w:val="3"/>
+        </w:numPr>
+        <w:ind w:left="426"/>
+        <w:rPr>
+          <w:lang w:val="en-US"/>
+        </w:rPr>
+      </w:pPr>
+      <w:r>
+        <w:rPr>
+          <w:lang w:val="en-US"/>
+        </w:rPr>
+        <w:t xml:space="preserve"> </w:t>
+      </w:r>
+      <w:bookmarkStart w:id="12" w:name="_Toc263512067"/>
+      <w:r>
+        <w:rPr>
+          <w:lang w:val="en-US"/>
+        </w:rPr>
+        <w:t>The andStore clause</w:t>
+      </w:r>
+      <w:bookmarkEnd w:id="12"/>
+    </w:p>
+    <w:p>
+      <w:pPr>
+        <w:jc w:val="both"/>
+        <w:rPr>
+          <w:lang w:val="en-US"/>
+        </w:rPr>
+      </w:pPr>
+      <w:r>
+        <w:rPr>
+          <w:lang w:val="en-US"/>
+        </w:rPr>
+        <w:t xml:space="preserve">The andStore clause </w:t>
+      </w:r>
+      <w:r>
+        <w:rPr>
+          <w:lang w:val="en-US"/>
+        </w:rPr>
+        <w:t>allows you to retrieve several different sets of components</w:t>
+      </w:r>
+      <w:r>
+        <w:rPr>
+          <w:lang w:val="en-US"/>
+        </w:rPr>
+        <w:t xml:space="preserve"> with just one query</w:t>
+      </w:r>
+      <w:r>
+        <w:rPr>
+          <w:lang w:val="en-US"/>
+        </w:rPr>
+        <w:t>. It’s an optional clause, so if you just need to get one set of components you may not use it. The andStore clause is defined as</w:t>
+      </w:r>
+    </w:p>
+    <w:p>
+      <w:pPr>
+        <w:jc w:val="both"/>
+        <w:rPr>
+          <w:lang w:val="en-US"/>
+        </w:rPr>
+      </w:pPr>
+      <w:r>
+        <w:rPr>
+          <w:b/>
+          <w:lang w:val="en-US"/>
+        </w:rPr>
+        <w:t>ForwardingBuilder.andStore(StoreBinding... bindings): ReturningSelector</w:t>
+      </w:r>
+    </w:p>
+    <w:p>
+      <w:pPr>
+        <w:jc w:val="both"/>
+        <w:rPr>
+          <w:lang w:val="en-US"/>
+        </w:rPr>
+      </w:pPr>
+      <w:r>
+        <w:rPr>
+          <w:lang w:val="en-US"/>
+        </w:rPr>
+        <w:t>and takes one or more StoreBinding objects as its parameters. Although it is technically possible to pass no StoreBinding object at all</w:t>
+      </w:r>
+      <w:r>
+        <w:rPr>
+          <w:lang w:val="en-US"/>
+        </w:rPr>
+        <w:t xml:space="preserve"> into the andStore clause</w:t>
+      </w:r>
+      <w:r>
+        <w:rPr>
+          <w:lang w:val="en-US"/>
+        </w:rPr>
+        <w:t>, this is not permissible and will result in an IllegalArgumentException.</w:t>
+      </w:r>
+    </w:p>
+    <w:p>
+      <w:pPr>
+        <w:jc w:val="both"/>
+        <w:rPr>
+          <w:lang w:val="en-US"/>
+        </w:rPr>
+      </w:pPr>
+      <w:r>
+        <w:rPr>
+          <w:lang w:val="en-US"/>
+        </w:rPr>
+        <w:t>The CQL way of obtaining the StoreBinding objects to pass into t</w:t>
+      </w:r>
+      <w:r>
+        <w:rPr>
+          <w:lang w:val="en-US"/>
+        </w:rPr>
+        <w:t>he andStore clause is to use</w:t>
+      </w:r>
+      <w:r>
+        <w:rPr>
+          <w:lang w:val="en-US"/>
+        </w:rPr>
+        <w:t xml:space="preserve"> matching clauses </w:t>
+      </w:r>
+      <w:r>
+        <w:rPr>
+          <w:lang w:val="en-US"/>
+        </w:rPr>
+        <w:t xml:space="preserve">defining component filters. </w:t>
+      </w:r>
+      <w:r>
+        <w:rPr>
+          <w:lang w:val="en-US"/>
+        </w:rPr>
+        <w:t xml:space="preserve">Only matching components will be stored. </w:t>
+      </w:r>
+      <w:r>
+        <w:rPr>
+          <w:lang w:val="en-US"/>
+        </w:rPr>
+        <w:t>T</w:t>
+      </w:r>
+      <w:r>
+        <w:rPr>
+          <w:lang w:val="en-US"/>
+        </w:rPr>
+        <w:t xml:space="preserve">hese matching clauses are </w:t>
+      </w:r>
+      <w:r>
+        <w:rPr>
+          <w:lang w:val="en-US"/>
+        </w:rPr>
+        <w:t xml:space="preserve">defined in the ComponentQuery class and described </w:t>
+      </w:r>
+      <w:r>
+        <w:rPr>
+          <w:lang w:val="en-US"/>
+        </w:rPr>
+        <w:t>in detail in sections 3.5 to 3.10</w:t>
+      </w:r>
+      <w:r>
+        <w:rPr>
+          <w:lang w:val="en-US"/>
+        </w:rPr>
+        <w:t>. The following table gives an overview.</w:t>
+      </w:r>
+    </w:p>
+    <w:tbl>
+      <w:tblPr>
+        <w:tblStyle w:val="Tabellengitternetz"/>
+        <w:tblW w:w="0" w:type="auto"/>
+        <w:tblLook w:val="04A0"/>
+      </w:tblPr>
+      <w:tblGrid>
+        <w:gridCol w:w="7054"/>
+        <w:gridCol w:w="2126"/>
+      </w:tblGrid>
+      <w:tr>
+        <w:trPr>
+          <w:trHeight w:val="272"/>
+        </w:trPr>
+        <w:tc>
+          <w:tcPr>
+            <w:tcW w:w="7054" w:type="dxa"/>
+          </w:tcPr>
+          <w:p>
+            <w:pPr>
+              <w:jc w:val="both"/>
+              <w:rPr>
+                <w:b/>
+                <w:lang w:val="en-US"/>
+              </w:rPr>
+            </w:pPr>
+            <w:r>
+              <w:rPr>
+                <w:b/>
+                <w:lang w:val="en-US"/>
+              </w:rPr>
+              <w:t>Matching clause</w:t>
+            </w:r>
+          </w:p>
+        </w:tc>
+        <w:tc>
+          <w:tcPr>
+            <w:tcW w:w="2126" w:type="dxa"/>
+          </w:tcPr>
+          <w:p>
+            <w:pPr>
+              <w:jc w:val="both"/>
+              <w:rPr>
+                <w:b/>
+                <w:lang w:val="en-US"/>
+              </w:rPr>
+            </w:pPr>
+            <w:r>
+              <w:rPr>
+                <w:b/>
+                <w:lang w:val="en-US"/>
+              </w:rPr>
+              <w:t>Described in section</w:t>
+            </w:r>
+          </w:p>
+        </w:tc>
+      </w:tr>
+      <w:tr>
+        <w:trPr>
+          <w:trHeight w:val="272"/>
+        </w:trPr>
+        <w:tc>
+          <w:tcPr>
+            <w:tcW w:w="7054" w:type="dxa"/>
+          </w:tcPr>
+          <w:p>
+            <w:pPr>
+              <w:jc w:val="both"/>
+              <w:rPr>
+                <w:lang w:val="en-US"/>
+              </w:rPr>
+            </w:pPr>
+            <w:r>
+              <w:rPr>
+                <w:lang w:val="en-US"/>
+              </w:rPr>
+              <w:t>thoseAnnotatedWith(Class&lt;? extends Annotation&gt; annotation)</w:t>
+            </w:r>
+          </w:p>
+        </w:tc>
+        <w:tc>
+          <w:tcPr>
+            <w:tcW w:w="2126" w:type="dxa"/>
+          </w:tcPr>
+          <w:p>
+            <w:pPr>
+              <w:jc w:val="right"/>
+              <w:rPr>
+                <w:lang w:val="en-US"/>
+              </w:rPr>
+            </w:pPr>
+            <w:r>
+              <w:rPr>
+                <w:lang w:val="en-US"/>
+              </w:rPr>
+              <w:t>3.5</w:t>
+            </w:r>
+          </w:p>
+        </w:tc>
+      </w:tr>
+      <w:tr>
+        <w:trPr>
+          <w:trHeight w:val="284"/>
+        </w:trPr>
+        <w:tc>
+          <w:tcPr>
+            <w:tcW w:w="7054" w:type="dxa"/>
+          </w:tcPr>
+          <w:p>
+            <w:pPr>
+              <w:rPr>
+                <w:lang w:val="en-US"/>
+              </w:rPr>
+            </w:pPr>
+            <w:r>
+              <w:rPr>
+                <w:lang w:val="en-US"/>
+              </w:rPr>
+              <w:t>thoseAnnotatedWith(Class&lt;? extends Annotation&gt; annotation, ArgumentsDescriptor arguments)</w:t>
+            </w:r>
+          </w:p>
+        </w:tc>
+        <w:tc>
+          <w:tcPr>
+            <w:tcW w:w="2126" w:type="dxa"/>
+          </w:tcPr>
+          <w:p>
+            <w:pPr>
+              <w:jc w:val="right"/>
+              <w:rPr>
+                <w:lang w:val="en-US"/>
+              </w:rPr>
+            </w:pPr>
+            <w:r>
+              <w:rPr>
+                <w:lang w:val="en-US"/>
+              </w:rPr>
+              <w:t>3.6</w:t>
+            </w:r>
+          </w:p>
+        </w:tc>
+      </w:tr>
+      <w:tr>
+        <w:trPr>
+          <w:trHeight w:val="284"/>
+        </w:trPr>
+        <w:tc>
+          <w:tcPr>
+            <w:tcW w:w="7054" w:type="dxa"/>
+          </w:tcPr>
+          <w:p>
+            <w:pPr>
+              <w:rPr>
+                <w:lang w:val="en-US"/>
+              </w:rPr>
+            </w:pPr>
+            <w:r>
+              <w:rPr>
+                <w:lang w:val="en-US"/>
+              </w:rPr>
+              <w:t>thoseBeing(TypeFilterJunction filter)</w:t>
+            </w:r>
+          </w:p>
+        </w:tc>
+        <w:tc>
+          <w:tcPr>
+            <w:tcW w:w="2126" w:type="dxa"/>
+          </w:tcPr>
+          <w:p>
+            <w:pPr>
+              <w:jc w:val="right"/>
+              <w:rPr>
+                <w:lang w:val="en-US"/>
+              </w:rPr>
+            </w:pPr>
+            <w:r>
+              <w:rPr>
+                <w:lang w:val="en-US"/>
+              </w:rPr>
+              <w:t>3.7</w:t>
+            </w:r>
+          </w:p>
+        </w:tc>
+      </w:tr>
+      <w:tr>
+        <w:trPr>
+          <w:trHeight w:val="284"/>
+        </w:trPr>
+        <w:tc>
+          <w:tcPr>
+            <w:tcW w:w="7054" w:type="dxa"/>
+          </w:tcPr>
+          <w:p>
+            <w:pPr>
+              <w:rPr>
+                <w:lang w:val="en-US"/>
+              </w:rPr>
+            </w:pPr>
+            <w:r>
+              <w:rPr>
+                <w:lang w:val="en-US"/>
+              </w:rPr>
+              <w:t>thoseExtending(Class&lt;T&gt; clazz)</w:t>
+            </w:r>
+          </w:p>
+        </w:tc>
+        <w:tc>
+          <w:tcPr>
+            <w:tcW w:w="2126" w:type="dxa"/>
+          </w:tcPr>
+          <w:p>
+            <w:pPr>
+              <w:jc w:val="right"/>
+              <w:rPr>
+                <w:lang w:val="en-US"/>
+              </w:rPr>
+            </w:pPr>
+            <w:r>
+              <w:rPr>
+                <w:lang w:val="en-US"/>
+              </w:rPr>
+              <w:t>3.8</w:t>
+            </w:r>
+          </w:p>
+        </w:tc>
+      </w:tr>
+      <w:tr>
+        <w:trPr>
+          <w:trHeight w:val="284"/>
+        </w:trPr>
+        <w:tc>
+          <w:tcPr>
+            <w:tcW w:w="7054" w:type="dxa"/>
+          </w:tcPr>
+          <w:p>
+            <w:pPr>
+              <w:rPr>
+                <w:lang w:val="en-US"/>
+              </w:rPr>
+            </w:pPr>
+            <w:r>
+              <w:rPr>
+                <w:lang w:val="en-US"/>
+              </w:rPr>
+              <w:t>thoseImplementing(Class&lt;?&gt;</w:t>
+            </w:r>
+            <w:r>
+              <w:rPr>
+                <w:lang w:val="en-US"/>
+              </w:rPr>
+              <w:t>...</w:t>
+            </w:r>
+            <w:r>
+              <w:rPr>
+                <w:lang w:val="en-US"/>
+              </w:rPr>
+              <w:t xml:space="preserve"> interfaces)</w:t>
+            </w:r>
+          </w:p>
+        </w:tc>
+        <w:tc>
+          <w:tcPr>
+            <w:tcW w:w="2126" w:type="dxa"/>
+          </w:tcPr>
+          <w:p>
+            <w:pPr>
+              <w:jc w:val="right"/>
+              <w:rPr>
+                <w:lang w:val="en-US"/>
+              </w:rPr>
+            </w:pPr>
+            <w:r>
+              <w:rPr>
+                <w:lang w:val="en-US"/>
+              </w:rPr>
+              <w:t>3.9</w:t>
+            </w:r>
+          </w:p>
+        </w:tc>
+      </w:tr>
+      <w:tr>
+        <w:trPr>
+          <w:trHeight w:val="284"/>
+        </w:trPr>
+        <w:tc>
+          <w:tcPr>
+            <w:tcW w:w="7054" w:type="dxa"/>
+          </w:tcPr>
+          <w:p>
+            <w:pPr>
+              <w:rPr>
+                <w:lang w:val="en-US"/>
+              </w:rPr>
+            </w:pPr>
+            <w:r>
+              <w:rPr>
+                <w:lang w:val="en-US"/>
+              </w:rPr>
+              <w:t>thoseImplementing(Class&lt;T&gt; interfaze)</w:t>
+            </w:r>
+          </w:p>
+        </w:tc>
+        <w:tc>
+          <w:tcPr>
+            <w:tcW w:w="2126" w:type="dxa"/>
+          </w:tcPr>
+          <w:p>
+            <w:pPr>
+              <w:jc w:val="right"/>
+              <w:rPr>
+                <w:lang w:val="en-US"/>
+              </w:rPr>
+            </w:pPr>
+            <w:r>
+              <w:rPr>
+                <w:lang w:val="en-US"/>
+              </w:rPr>
+              <w:t>3.10</w:t>
+            </w:r>
+          </w:p>
+        </w:tc>
+      </w:tr>
+    </w:tbl>
+    <w:p>
+      <w:pPr>
+        <w:pStyle w:val="KeinLeerraum"/>
+      </w:pPr>
+    </w:p>
+    <w:p>
+      <w:pPr>
+        <w:jc w:val="both"/>
+        <w:rPr>
+          <w:lang w:val="en-US"/>
+        </w:rPr>
+      </w:pPr>
+      <w:r>
+        <w:rPr>
+          <w:lang w:val="en-US"/>
+        </w:rPr>
+        <w:t>Each matching clause returns either a TypelessStoreBindingBuilder or a TypedStoreBindingBuilder. Both classes define an into clause which specifies where the components matching the given matching clause will go to. The difference in the definition of the into clause is in the type of Set it takes. The into clause in the TypelessStoreBindingBuilder is defined as</w:t>
+      </w:r>
+    </w:p>
+    <w:p>
+      <w:pPr>
+        <w:jc w:val="both"/>
+        <w:rPr>
+          <w:b/>
+          <w:lang w:val="en-US"/>
+        </w:rPr>
+      </w:pPr>
+      <w:r>
+        <w:rPr>
+          <w:b/>
+          <w:lang w:val="en-US"/>
+        </w:rPr>
+        <w:lastRenderedPageBreak/>
+        <w:t>TypelessStoreBindingBuilder.into(Set&lt;Class&lt;?&gt;&gt; store): StoreBinding</w:t>
+      </w:r>
+    </w:p>
+    <w:p>
+      <w:pPr>
+        <w:jc w:val="both"/>
+        <w:rPr>
+          <w:lang w:val="en-US"/>
+        </w:rPr>
+      </w:pPr>
+      <w:r>
+        <w:rPr>
+          <w:lang w:val="en-US"/>
+        </w:rPr>
+        <w:t xml:space="preserve">and takes a Set which can contain any kind of class object. </w:t>
+      </w:r>
+      <w:r>
+        <w:rPr>
+          <w:lang w:val="en-US"/>
+        </w:rPr>
+        <w:t>In contrast the into clause in the TypedStoreBindingBuilder is</w:t>
+      </w:r>
+      <w:r>
+        <w:rPr>
+          <w:lang w:val="en-US"/>
+        </w:rPr>
+        <w:t xml:space="preserve"> </w:t>
+      </w:r>
+      <w:r>
+        <w:rPr>
+          <w:lang w:val="en-US"/>
+        </w:rPr>
+        <w:t xml:space="preserve"> </w:t>
+      </w:r>
+      <w:r>
+        <w:rPr>
+          <w:lang w:val="en-US"/>
+        </w:rPr>
+        <w:t>defined</w:t>
+      </w:r>
+      <w:r>
+        <w:rPr>
+          <w:lang w:val="en-US"/>
+        </w:rPr>
+        <w:t xml:space="preserve"> as</w:t>
+      </w:r>
+    </w:p>
+    <w:p>
+      <w:pPr>
+        <w:jc w:val="both"/>
+        <w:rPr>
+          <w:b/>
+          <w:lang w:val="en-US"/>
+        </w:rPr>
+      </w:pPr>
+      <w:r>
+        <w:rPr>
+          <w:b/>
+          <w:lang w:val="en-US"/>
+        </w:rPr>
+        <w:t>TypedStoreBindingBuilder&lt;T&gt;.into(Set&lt;Class&lt;? extends T&gt;&gt; store): StoreBinding</w:t>
+      </w:r>
+    </w:p>
+    <w:p>
+      <w:pPr>
+        <w:jc w:val="both"/>
+        <w:rPr>
+          <w:lang w:val="en-US"/>
+        </w:rPr>
+      </w:pPr>
+      <w:r>
+        <w:rPr>
+          <w:lang w:val="en-US"/>
+        </w:rPr>
+        <w:t xml:space="preserve">and takes a Set which can only contain classes </w:t>
+      </w:r>
+      <w:r>
+        <w:rPr>
+          <w:lang w:val="en-US"/>
+        </w:rPr>
+        <w:t xml:space="preserve">extending or implementing the type T which has originally been defined in the matching clause. That way the type information given via the matching clause is used to require the type of the Set to be as specific as possible. This gives you additional type safety. Obviously this is only possible if the matching clause </w:t>
+      </w:r>
+      <w:r>
+        <w:rPr>
+          <w:lang w:val="en-US"/>
+        </w:rPr>
+        <w:t>defines one specific type to match components against. This applies only to the thoseExtending and thoseImplementing clauses, the thoseImplementing clause taking just one parameter.</w:t>
+      </w:r>
+    </w:p>
+    <w:p>
+      <w:pPr>
+        <w:jc w:val="both"/>
+        <w:rPr>
+          <w:lang w:val="en-US"/>
+        </w:rPr>
+      </w:pPr>
+      <w:r>
+        <w:rPr>
+          <w:lang w:val="en-US"/>
+        </w:rPr>
+        <w:t>As you can see the into clauses return the StoreBinding the andStore clause requires. So each StoreBinding object is created by using a matching clause followed by an into clause.</w:t>
+      </w:r>
+    </w:p>
+    <w:p>
+      <w:pPr>
+        <w:jc w:val="both"/>
+        <w:rPr>
+          <w:lang w:val="en-US"/>
+        </w:rPr>
+      </w:pPr>
+      <w:r>
+        <w:rPr>
+          <w:lang w:val="en-US"/>
+        </w:rPr>
+        <w:t xml:space="preserve">You say all well and good, but can I see an example? Here you go: Suppose you want to get all components implementing the java.io.Serializable interface </w:t>
+      </w:r>
+      <w:r>
+        <w:rPr>
+          <w:lang w:val="en-US"/>
+        </w:rPr>
+        <w:t>in one set and all components annotated with some SampleAnnotation in another set</w:t>
+      </w:r>
+      <w:r>
+        <w:rPr>
+          <w:lang w:val="en-US"/>
+        </w:rPr>
+        <w:t>, all components being located in the foo package</w:t>
+      </w:r>
+      <w:r>
+        <w:rPr>
+          <w:lang w:val="en-US"/>
+        </w:rPr>
+        <w:t>. Then all you need is</w:t>
+      </w:r>
+    </w:p>
+    <w:p>
+      <w:pPr>
+        <w:pStyle w:val="KeinLeerraum"/>
+        <w:rPr>
+          <w:rFonts w:ascii="Courier New" w:hAnsi="Courier New" w:cs="Courier New"/>
+          <w:sz w:val="20"/>
+          <w:szCs w:val="20"/>
+          <w:lang w:val="en-US"/>
+        </w:rPr>
+      </w:pPr>
+      <w:r>
+        <w:rPr>
+          <w:rFonts w:ascii="Courier New" w:hAnsi="Courier New" w:cs="Courier New"/>
+          <w:sz w:val="20"/>
+          <w:szCs w:val="20"/>
+          <w:lang w:val="en-US"/>
+        </w:rPr>
+        <w:t xml:space="preserve">final </w:t>
+      </w:r>
+      <w:r>
+        <w:rPr>
+          <w:rFonts w:ascii="Courier New" w:hAnsi="Courier New" w:cs="Courier New"/>
+          <w:sz w:val="20"/>
+          <w:szCs w:val="20"/>
+          <w:lang w:val="en-US"/>
+        </w:rPr>
+        <w:t>Set&lt;Class&lt;? extends Serializable&gt;&gt; serializables</w:t>
+      </w:r>
+      <w:r>
+        <w:rPr>
+          <w:rFonts w:ascii="Courier New" w:hAnsi="Courier New" w:cs="Courier New"/>
+          <w:sz w:val="20"/>
+          <w:szCs w:val="20"/>
+          <w:lang w:val="en-US"/>
+        </w:rPr>
+        <w:t xml:space="preserve"> = new ...</w:t>
+      </w:r>
+      <w:r>
+        <w:rPr>
+          <w:rFonts w:ascii="Courier New" w:hAnsi="Courier New" w:cs="Courier New"/>
+          <w:sz w:val="20"/>
+          <w:szCs w:val="20"/>
+          <w:lang w:val="en-US"/>
+        </w:rPr>
+        <w:t>;</w:t>
+      </w:r>
+    </w:p>
+    <w:p>
+      <w:pPr>
+        <w:pStyle w:val="KeinLeerraum"/>
+        <w:rPr>
+          <w:rFonts w:ascii="Courier New" w:hAnsi="Courier New" w:cs="Courier New"/>
+          <w:sz w:val="20"/>
+          <w:szCs w:val="20"/>
+          <w:lang w:val="en-US"/>
+        </w:rPr>
+      </w:pPr>
+      <w:r>
+        <w:rPr>
+          <w:rFonts w:ascii="Courier New" w:hAnsi="Courier New" w:cs="Courier New"/>
+          <w:sz w:val="20"/>
+          <w:szCs w:val="20"/>
+          <w:lang w:val="en-US"/>
+        </w:rPr>
+        <w:t>final Set&lt;Class&lt;?&gt;&gt; samples</w:t>
+      </w:r>
+      <w:r>
+        <w:rPr>
+          <w:rFonts w:ascii="Courier New" w:hAnsi="Courier New" w:cs="Courier New"/>
+          <w:sz w:val="20"/>
+          <w:szCs w:val="20"/>
+          <w:lang w:val="en-US"/>
+        </w:rPr>
+        <w:t xml:space="preserve"> = new HashSet&lt;Class&lt;?&gt;&gt;()</w:t>
+      </w:r>
+      <w:r>
+        <w:rPr>
+          <w:rFonts w:ascii="Courier New" w:hAnsi="Courier New" w:cs="Courier New"/>
+          <w:sz w:val="20"/>
+          <w:szCs w:val="20"/>
+          <w:lang w:val="en-US"/>
+        </w:rPr>
+        <w:t>;</w:t>
+      </w:r>
+    </w:p>
+    <w:p>
+      <w:pPr>
+        <w:pStyle w:val="KeinLeerraum"/>
+        <w:rPr>
+          <w:rFonts w:ascii="Courier New" w:hAnsi="Courier New" w:cs="Courier New"/>
+          <w:sz w:val="20"/>
+          <w:szCs w:val="20"/>
+          <w:lang w:val="en-US"/>
+        </w:rPr>
+      </w:pPr>
+    </w:p>
+    <w:p>
+      <w:pPr>
+        <w:pStyle w:val="KeinLeerraum"/>
+        <w:rPr>
+          <w:rFonts w:ascii="Courier New" w:hAnsi="Courier New" w:cs="Courier New"/>
+          <w:sz w:val="20"/>
+          <w:szCs w:val="20"/>
+          <w:lang w:val="en-US"/>
+        </w:rPr>
+      </w:pPr>
+      <w:r>
+        <w:rPr>
+          <w:rFonts w:ascii="Courier New" w:hAnsi="Courier New" w:cs="Courier New"/>
+          <w:sz w:val="20"/>
+          <w:szCs w:val="20"/>
+          <w:lang w:val="en-US"/>
+        </w:rPr>
+        <w:t>ComponentScanner scanner = new ComponentScanner();</w:t>
+      </w:r>
+    </w:p>
+    <w:p>
+      <w:pPr>
+        <w:pStyle w:val="KeinLeerraum"/>
+        <w:rPr>
+          <w:rFonts w:ascii="Courier New" w:hAnsi="Courier New" w:cs="Courier New"/>
+          <w:sz w:val="20"/>
+          <w:szCs w:val="20"/>
+          <w:lang w:val="en-US"/>
+        </w:rPr>
+      </w:pPr>
+    </w:p>
+    <w:p>
+      <w:pPr>
+        <w:pStyle w:val="KeinLeerraum"/>
+        <w:rPr>
+          <w:rFonts w:ascii="Courier New" w:hAnsi="Courier New" w:cs="Courier New"/>
+          <w:sz w:val="20"/>
+          <w:szCs w:val="20"/>
+          <w:lang w:val="en-US"/>
+        </w:rPr>
+      </w:pPr>
+      <w:r>
+        <w:rPr>
+          <w:rFonts w:ascii="Courier New" w:hAnsi="Courier New" w:cs="Courier New"/>
+          <w:sz w:val="20"/>
+          <w:szCs w:val="20"/>
+          <w:lang w:val="en-US"/>
+        </w:rPr>
+        <w:t xml:space="preserve">Set&lt;Class&lt;?&gt;&gt; classes = </w:t>
+      </w:r>
+      <w:r>
+        <w:rPr>
+          <w:rFonts w:ascii="Courier New" w:hAnsi="Courier New" w:cs="Courier New"/>
+          <w:sz w:val="20"/>
+          <w:szCs w:val="20"/>
+          <w:lang w:val="en-US"/>
+        </w:rPr>
+        <w:t>scanner.getClasses(new ComponentQuery() {</w:t>
+      </w:r>
+    </w:p>
+    <w:p>
+      <w:pPr>
+        <w:pStyle w:val="KeinLeerraum"/>
+        <w:rPr>
+          <w:rFonts w:ascii="Courier New" w:hAnsi="Courier New" w:cs="Courier New"/>
+          <w:sz w:val="20"/>
+          <w:szCs w:val="20"/>
+          <w:lang w:val="en-US"/>
+        </w:rPr>
+      </w:pPr>
+      <w:r>
+        <w:rPr>
+          <w:rFonts w:ascii="Courier New" w:hAnsi="Courier New" w:cs="Courier New"/>
+          <w:sz w:val="20"/>
+          <w:szCs w:val="20"/>
+          <w:lang w:val="en-US"/>
+        </w:rPr>
+        <w:t xml:space="preserve">    protected void query() {</w:t>
+      </w:r>
+    </w:p>
+    <w:p>
+      <w:pPr>
+        <w:pStyle w:val="KeinLeerraum"/>
+        <w:rPr>
+          <w:rFonts w:ascii="Courier New" w:hAnsi="Courier New" w:cs="Courier New"/>
+          <w:sz w:val="20"/>
+          <w:szCs w:val="20"/>
+          <w:lang w:val="en-US"/>
+        </w:rPr>
+      </w:pPr>
+      <w:r>
+        <w:rPr>
+          <w:rFonts w:ascii="Courier New" w:hAnsi="Courier New" w:cs="Courier New"/>
+          <w:sz w:val="20"/>
+          <w:szCs w:val="20"/>
+          <w:lang w:val="en-US"/>
+        </w:rPr>
+        <w:t xml:space="preserve">        select().from(“foo</w:t>
+      </w:r>
+      <w:r>
+        <w:rPr>
+          <w:rFonts w:ascii="Courier New" w:hAnsi="Courier New" w:cs="Courier New"/>
+          <w:sz w:val="20"/>
+          <w:szCs w:val="20"/>
+          <w:lang w:val="en-US"/>
+        </w:rPr>
+        <w:t>”).andStore(</w:t>
+      </w:r>
+    </w:p>
+    <w:p>
+      <w:pPr>
+        <w:pStyle w:val="KeinLeerraum"/>
+        <w:ind w:left="708" w:firstLine="708"/>
+        <w:rPr>
+          <w:rFonts w:ascii="Courier New" w:hAnsi="Courier New" w:cs="Courier New"/>
+          <w:sz w:val="20"/>
+          <w:szCs w:val="20"/>
+          <w:lang w:val="en-US"/>
+        </w:rPr>
+      </w:pPr>
+      <w:r>
+        <w:rPr>
+          <w:rFonts w:ascii="Courier New" w:hAnsi="Courier New" w:cs="Courier New"/>
+          <w:sz w:val="20"/>
+          <w:szCs w:val="20"/>
+          <w:lang w:val="en-US"/>
+        </w:rPr>
+        <w:t>thoseImplementing(Serializable.class).into(serializables),</w:t>
+      </w:r>
+    </w:p>
+    <w:p>
+      <w:pPr>
+        <w:pStyle w:val="KeinLeerraum"/>
+        <w:ind w:left="708" w:firstLine="708"/>
+        <w:rPr>
+          <w:rFonts w:ascii="Courier New" w:hAnsi="Courier New" w:cs="Courier New"/>
+          <w:sz w:val="20"/>
+          <w:szCs w:val="20"/>
+          <w:lang w:val="en-US"/>
+        </w:rPr>
+      </w:pPr>
+      <w:r>
+        <w:rPr>
+          <w:rFonts w:ascii="Courier New" w:hAnsi="Courier New" w:cs="Courier New"/>
+          <w:sz w:val="20"/>
+          <w:szCs w:val="20"/>
+          <w:lang w:val="en-US"/>
+        </w:rPr>
+        <w:t>thoseAnnotatedWith(SampleAnnotation.class).into(samples));</w:t>
+      </w:r>
+      <w:r>
+        <w:rPr>
+          <w:rFonts w:ascii="Courier New" w:hAnsi="Courier New" w:cs="Courier New"/>
+          <w:sz w:val="20"/>
+          <w:szCs w:val="20"/>
+          <w:lang w:val="en-US"/>
+        </w:rPr>
+        <w:tab/>
+      </w:r>
+    </w:p>
+    <w:p>
+      <w:pPr>
+        <w:pStyle w:val="KeinLeerraum"/>
+        <w:rPr>
+          <w:rFonts w:ascii="Courier New" w:hAnsi="Courier New" w:cs="Courier New"/>
+          <w:sz w:val="20"/>
+          <w:szCs w:val="20"/>
+          <w:lang w:val="en-US"/>
+        </w:rPr>
+      </w:pPr>
+      <w:r>
+        <w:rPr>
+          <w:rFonts w:ascii="Courier New" w:hAnsi="Courier New" w:cs="Courier New"/>
+          <w:sz w:val="20"/>
+          <w:szCs w:val="20"/>
+          <w:lang w:val="en-US"/>
+        </w:rPr>
+        <w:t xml:space="preserve">    }</w:t>
+      </w:r>
+    </w:p>
+    <w:p>
+      <w:pPr>
+        <w:pStyle w:val="KeinLeerraum"/>
+        <w:rPr>
+          <w:rFonts w:ascii="Courier New" w:hAnsi="Courier New" w:cs="Courier New"/>
+          <w:sz w:val="20"/>
+          <w:szCs w:val="20"/>
+          <w:lang w:val="en-US"/>
+        </w:rPr>
+      </w:pPr>
+      <w:r>
+        <w:rPr>
+          <w:rFonts w:ascii="Courier New" w:hAnsi="Courier New" w:cs="Courier New"/>
+          <w:sz w:val="20"/>
+          <w:szCs w:val="20"/>
+          <w:lang w:val="en-US"/>
+        </w:rPr>
+        <w:t>});</w:t>
+      </w:r>
+    </w:p>
+    <w:p>
+      <w:pPr>
+        <w:pStyle w:val="KeinLeerraum"/>
+        <w:rPr>
+          <w:rFonts w:cs="Courier New"/>
+          <w:lang w:val="en-US"/>
+        </w:rPr>
+      </w:pPr>
+    </w:p>
+    <w:p>
+      <w:pPr>
+        <w:jc w:val="both"/>
+        <w:rPr>
+          <w:lang w:val="en-US"/>
+        </w:rPr>
+      </w:pPr>
+      <w:r>
+        <w:rPr>
+          <w:lang w:val="en-US"/>
+        </w:rPr>
+        <w:t xml:space="preserve">Note that </w:t>
+      </w:r>
+      <w:r>
+        <w:rPr>
+          <w:lang w:val="en-US"/>
+        </w:rPr>
+        <w:t xml:space="preserve">the classes </w:t>
+      </w:r>
+      <w:r>
+        <w:rPr>
+          <w:lang w:val="en-US"/>
+        </w:rPr>
+        <w:t>s</w:t>
+      </w:r>
+      <w:r>
+        <w:rPr>
+          <w:lang w:val="en-US"/>
+        </w:rPr>
+        <w:t>et</w:t>
+      </w:r>
+      <w:r>
+        <w:rPr>
+          <w:lang w:val="en-US"/>
+        </w:rPr>
+        <w:t xml:space="preserve"> is empty</w:t>
+      </w:r>
+      <w:r>
+        <w:rPr>
+          <w:lang w:val="en-US"/>
+        </w:rPr>
+        <w:t xml:space="preserve"> in this case, as there is no returning clause given and the default </w:t>
+      </w:r>
+      <w:r>
+        <w:rPr>
+          <w:lang w:val="en-US"/>
+        </w:rPr>
+        <w:t>behavior i</w:t>
+      </w:r>
+      <w:r>
+        <w:rPr>
+          <w:lang w:val="en-US"/>
+        </w:rPr>
+        <w:t>n this case is to return an empty set</w:t>
+      </w:r>
+      <w:r>
+        <w:rPr>
+          <w:lang w:val="en-US"/>
+        </w:rPr>
+        <w:t>.</w:t>
+      </w:r>
+    </w:p>
+    <w:p>
+      <w:pPr>
+        <w:pStyle w:val="KeinLeerraum"/>
+        <w:rPr>
+          <w:lang w:val="en-US"/>
+        </w:rPr>
+      </w:pPr>
+    </w:p>
+    <w:p>
+      <w:pPr>
+        <w:pStyle w:val="berschrift2"/>
+        <w:numPr>
+          <w:ilvl w:val="1"/>
+          <w:numId w:val="3"/>
+        </w:numPr>
+        <w:ind w:left="426"/>
+        <w:rPr>
+          <w:lang w:val="en-US"/>
+        </w:rPr>
+      </w:pPr>
+      <w:r>
+        <w:rPr>
+          <w:lang w:val="en-US"/>
+        </w:rPr>
+        <w:t xml:space="preserve"> </w:t>
+      </w:r>
+      <w:bookmarkStart w:id="13" w:name="_Toc263512068"/>
+      <w:r>
+        <w:rPr>
+          <w:lang w:val="en-US"/>
+        </w:rPr>
+        <w:t>The returning clause</w:t>
+      </w:r>
+      <w:bookmarkEnd w:id="13"/>
+    </w:p>
+    <w:p>
+      <w:pPr>
+        <w:rPr>
+          <w:lang w:val="en-US"/>
+        </w:rPr>
+      </w:pPr>
     </w:p>
     <w:sectPr>
       <w:headerReference w:type="default" r:id="rId10"/>
@@ -1752,7 +5232,7 @@
             <w:rPr>
               <w:noProof/>
             </w:rPr>
-            <w:t>2</w:t>
+            <w:t>10</w:t>
           </w:r>
         </w:fldSimple>
       </w:p>
@@ -2187,6 +5667,92 @@
     </w:lvl>
   </w:abstractNum>
   <w:abstractNum w:abstractNumId="4">
+    <w:nsid w:val="6A8714F7"/>
+    <w:multiLevelType w:val="hybridMultilevel"/>
+    <w:tmpl w:val="12769AEC"/>
+    <w:lvl w:ilvl="0" w:tplc="0407000F">
+      <w:start w:val="1"/>
+      <w:numFmt w:val="decimal"/>
+      <w:lvlText w:val="%1."/>
+      <w:lvlJc w:val="left"/>
+      <w:pPr>
+        <w:ind w:left="360" w:hanging="360"/>
+      </w:pPr>
+    </w:lvl>
+    <w:lvl w:ilvl="1" w:tplc="04070019" w:tentative="1">
+      <w:start w:val="1"/>
+      <w:numFmt w:val="lowerLetter"/>
+      <w:lvlText w:val="%2."/>
+      <w:lvlJc w:val="left"/>
+      <w:pPr>
+        <w:ind w:left="1080" w:hanging="360"/>
+      </w:pPr>
+    </w:lvl>
+    <w:lvl w:ilvl="2" w:tplc="0407001B" w:tentative="1">
+      <w:start w:val="1"/>
+      <w:numFmt w:val="lowerRoman"/>
+      <w:lvlText w:val="%3."/>
+      <w:lvlJc w:val="right"/>
+      <w:pPr>
+        <w:ind w:left="1800" w:hanging="180"/>
+      </w:pPr>
+    </w:lvl>
+    <w:lvl w:ilvl="3" w:tplc="0407000F" w:tentative="1">
+      <w:start w:val="1"/>
+      <w:numFmt w:val="decimal"/>
+      <w:lvlText w:val="%4."/>
+      <w:lvlJc w:val="left"/>
+      <w:pPr>
+        <w:ind w:left="2520" w:hanging="360"/>
+      </w:pPr>
+    </w:lvl>
+    <w:lvl w:ilvl="4" w:tplc="04070019" w:tentative="1">
+      <w:start w:val="1"/>
+      <w:numFmt w:val="lowerLetter"/>
+      <w:lvlText w:val="%5."/>
+      <w:lvlJc w:val="left"/>
+      <w:pPr>
+        <w:ind w:left="3240" w:hanging="360"/>
+      </w:pPr>
+    </w:lvl>
+    <w:lvl w:ilvl="5" w:tplc="0407001B" w:tentative="1">
+      <w:start w:val="1"/>
+      <w:numFmt w:val="lowerRoman"/>
+      <w:lvlText w:val="%6."/>
+      <w:lvlJc w:val="right"/>
+      <w:pPr>
+        <w:ind w:left="3960" w:hanging="180"/>
+      </w:pPr>
+    </w:lvl>
+    <w:lvl w:ilvl="6" w:tplc="0407000F" w:tentative="1">
+      <w:start w:val="1"/>
+      <w:numFmt w:val="decimal"/>
+      <w:lvlText w:val="%7."/>
+      <w:lvlJc w:val="left"/>
+      <w:pPr>
+        <w:ind w:left="4680" w:hanging="360"/>
+      </w:pPr>
+    </w:lvl>
+    <w:lvl w:ilvl="7" w:tplc="04070019" w:tentative="1">
+      <w:start w:val="1"/>
+      <w:numFmt w:val="lowerLetter"/>
+      <w:lvlText w:val="%8."/>
+      <w:lvlJc w:val="left"/>
+      <w:pPr>
+        <w:ind w:left="5400" w:hanging="360"/>
+      </w:pPr>
+    </w:lvl>
+    <w:lvl w:ilvl="8" w:tplc="0407001B" w:tentative="1">
+      <w:start w:val="1"/>
+      <w:numFmt w:val="lowerRoman"/>
+      <w:lvlText w:val="%9."/>
+      <w:lvlJc w:val="right"/>
+      <w:pPr>
+        <w:ind w:left="6120" w:hanging="180"/>
+      </w:pPr>
+    </w:lvl>
+  </w:abstractNum>
+  <w:abstractNum w:abstractNumId="5">
     <w:nsid w:val="775E2D8A"/>
     <w:multiLevelType w:val="multilevel"/>
     <w:tmpl w:val="0407001F"/>
@@ -2282,10 +5848,13 @@
     <w:abstractNumId w:val="0"/>
   </w:num>
   <w:num w:numId="4">
-    <w:abstractNumId w:val="4"/>
+    <w:abstractNumId w:val="5"/>
   </w:num>
   <w:num w:numId="5">
     <w:abstractNumId w:val="3"/>
+  </w:num>
+  <w:num w:numId="6">
+    <w:abstractNumId w:val="4"/>
   </w:num>
 </w:numbering>
 </file>
@@ -2700,262 +6269,24 @@
       <w:ind w:left="220"/>
     </w:pPr>
   </w:style>
-</w:styles>
-</file>
-
-<file path=word/glossary/document.xml><?xml version="1.0" encoding="utf-8"?>
-<w:glossaryDocument xmlns:ve="http://schemas.openxmlformats.org/markup-compatibility/2006" xmlns:o="urn:schemas-microsoft-com:office:office" xmlns:r="http://schemas.openxmlformats.org/officeDocument/2006/relationships" xmlns:m="http://schemas.openxmlformats.org/officeDocument/2006/math" xmlns:v="urn:schemas-microsoft-com:vml" xmlns:wp="http://schemas.openxmlformats.org/drawingml/2006/wordprocessingDrawing" xmlns:w10="urn:schemas-microsoft-com:office:word" xmlns:w="http://schemas.openxmlformats.org/wordprocessingml/2006/main" xmlns:wne="http://schemas.microsoft.com/office/word/2006/wordml">
-  <w:docParts/>
-</w:glossaryDocument>
-</file>
-
-<file path=word/glossary/fontTable.xml><?xml version="1.0" encoding="utf-8"?>
-<w:fonts xmlns:r="http://schemas.openxmlformats.org/officeDocument/2006/relationships" xmlns:w="http://schemas.openxmlformats.org/wordprocessingml/2006/main">
-  <w:font w:name="Times New Roman">
-    <w:panose1 w:val="02020603050405020304"/>
-    <w:charset w:val="00"/>
-    <w:family w:val="roman"/>
-    <w:pitch w:val="variable"/>
-    <w:sig w:usb0="E0002AEF" w:usb1="C0007841" w:usb2="00000009" w:usb3="00000000" w:csb0="000001FF" w:csb1="00000000"/>
-  </w:font>
-  <w:font w:name="Calibri">
-    <w:panose1 w:val="020F0502020204030204"/>
-    <w:charset w:val="00"/>
-    <w:family w:val="swiss"/>
-    <w:pitch w:val="variable"/>
-    <w:sig w:usb0="A00002EF" w:usb1="4000207B" w:usb2="00000000" w:usb3="00000000" w:csb0="0000009F" w:csb1="00000000"/>
-  </w:font>
-  <w:font w:name="Cambria">
-    <w:panose1 w:val="02040503050406030204"/>
-    <w:charset w:val="00"/>
-    <w:family w:val="roman"/>
-    <w:pitch w:val="variable"/>
-    <w:sig w:usb0="A00002EF" w:usb1="4000004B" w:usb2="00000000" w:usb3="00000000" w:csb0="0000009F" w:csb1="00000000"/>
-  </w:font>
-  <w:font w:name="Tahoma">
-    <w:panose1 w:val="020B0604030504040204"/>
-    <w:charset w:val="00"/>
-    <w:family w:val="swiss"/>
-    <w:pitch w:val="variable"/>
-    <w:sig w:usb0="E1002AFF" w:usb1="C000605B" w:usb2="00000029" w:usb3="00000000" w:csb0="000101FF" w:csb1="00000000"/>
-  </w:font>
-  <w:font w:name="Courier New">
-    <w:panose1 w:val="02070309020205020404"/>
-    <w:charset w:val="00"/>
-    <w:family w:val="modern"/>
-    <w:pitch w:val="fixed"/>
-    <w:sig w:usb0="E0002AFF" w:usb1="C0007843" w:usb2="00000009" w:usb3="00000000" w:csb0="000001FF" w:csb1="00000000"/>
-  </w:font>
-</w:fonts>
-</file>
-
-<file path=word/glossary/settings.xml><?xml version="1.0" encoding="utf-8"?>
-<w:settings xmlns:o="urn:schemas-microsoft-com:office:office" xmlns:r="http://schemas.openxmlformats.org/officeDocument/2006/relationships" xmlns:m="http://schemas.openxmlformats.org/officeDocument/2006/math" xmlns:v="urn:schemas-microsoft-com:vml" xmlns:w10="urn:schemas-microsoft-com:office:word" xmlns:w="http://schemas.openxmlformats.org/wordprocessingml/2006/main" xmlns:sl="http://schemas.openxmlformats.org/schemaLibrary/2006/main">
-  <w:view w:val="normal"/>
-  <w:defaultTabStop w:val="708"/>
-  <w:hyphenationZone w:val="425"/>
-  <w:characterSpacingControl w:val="doNotCompress"/>
-  <w:compat>
-    <w:useFELayout/>
-  </w:compat>
-  <w:rsids>
-    <w:rsidRoot w:val="00EA6504"/>
-    <w:rsid w:val="00EA6504"/>
-  </w:rsids>
-  <m:mathPr>
-    <m:mathFont m:val="Cambria Math"/>
-    <m:brkBin m:val="before"/>
-    <m:brkBinSub m:val="--"/>
-    <m:smallFrac m:val="off"/>
-    <m:dispDef/>
-    <m:lMargin m:val="0"/>
-    <m:rMargin m:val="0"/>
-    <m:defJc m:val="centerGroup"/>
-    <m:wrapIndent m:val="1440"/>
-    <m:intLim m:val="subSup"/>
-    <m:naryLim m:val="undOvr"/>
-  </m:mathPr>
-  <w:themeFontLang w:val="de-DE"/>
-  <w:clrSchemeMapping w:bg1="light1" w:t1="dark1" w:bg2="light2" w:t2="dark2" w:accent1="accent1" w:accent2="accent2" w:accent3="accent3" w:accent4="accent4" w:accent5="accent5" w:accent6="accent6" w:hyperlink="hyperlink" w:followedHyperlink="followedHyperlink"/>
-  <w:decimalSymbol w:val=","/>
-  <w:listSeparator w:val=";"/>
-</w:settings>
-</file>
-
-<file path=word/glossary/styles.xml><?xml version="1.0" encoding="utf-8"?>
-<w:styles xmlns:r="http://schemas.openxmlformats.org/officeDocument/2006/relationships" xmlns:w="http://schemas.openxmlformats.org/wordprocessingml/2006/main">
-  <w:docDefaults>
-    <w:rPrDefault>
-      <w:rPr>
-        <w:rFonts w:asciiTheme="minorHAnsi" w:eastAsiaTheme="minorEastAsia" w:hAnsiTheme="minorHAnsi" w:cstheme="minorBidi"/>
-        <w:sz w:val="22"/>
-        <w:szCs w:val="22"/>
-        <w:lang w:val="de-DE" w:eastAsia="de-DE" w:bidi="ar-SA"/>
-      </w:rPr>
-    </w:rPrDefault>
-    <w:pPrDefault>
-      <w:pPr>
-        <w:spacing w:after="200" w:line="276" w:lineRule="auto"/>
-      </w:pPr>
-    </w:pPrDefault>
-  </w:docDefaults>
-  <w:latentStyles w:defLockedState="0" w:defUIPriority="99" w:defSemiHidden="1" w:defUnhideWhenUsed="1" w:defQFormat="0" w:count="267">
-    <w:lsdException w:name="Normal" w:semiHidden="0" w:uiPriority="0" w:unhideWhenUsed="0" w:qFormat="1"/>
-    <w:lsdException w:name="heading 1" w:semiHidden="0" w:uiPriority="9" w:unhideWhenUsed="0" w:qFormat="1"/>
-    <w:lsdException w:name="heading 2" w:uiPriority="9" w:qFormat="1"/>
-    <w:lsdException w:name="heading 3" w:uiPriority="9" w:qFormat="1"/>
-    <w:lsdException w:name="heading 4" w:uiPriority="9" w:qFormat="1"/>
-    <w:lsdException w:name="heading 5" w:uiPriority="9" w:qFormat="1"/>
-    <w:lsdException w:name="heading 6" w:uiPriority="9" w:qFormat="1"/>
-    <w:lsdException w:name="heading 7" w:uiPriority="9" w:qFormat="1"/>
-    <w:lsdException w:name="heading 8" w:uiPriority="9" w:qFormat="1"/>
-    <w:lsdException w:name="heading 9" w:uiPriority="9" w:qFormat="1"/>
-    <w:lsdException w:name="toc 1" w:uiPriority="39"/>
-    <w:lsdException w:name="toc 2" w:uiPriority="39"/>
-    <w:lsdException w:name="toc 3" w:uiPriority="39"/>
-    <w:lsdException w:name="toc 4" w:uiPriority="39"/>
-    <w:lsdException w:name="toc 5" w:uiPriority="39"/>
-    <w:lsdException w:name="toc 6" w:uiPriority="39"/>
-    <w:lsdException w:name="toc 7" w:uiPriority="39"/>
-    <w:lsdException w:name="toc 8" w:uiPriority="39"/>
-    <w:lsdException w:name="toc 9" w:uiPriority="39"/>
-    <w:lsdException w:name="caption" w:uiPriority="35" w:qFormat="1"/>
-    <w:lsdException w:name="Title" w:semiHidden="0" w:uiPriority="10" w:unhideWhenUsed="0" w:qFormat="1"/>
-    <w:lsdException w:name="Default Paragraph Font" w:uiPriority="1"/>
-    <w:lsdException w:name="Subtitle" w:semiHidden="0" w:uiPriority="11" w:unhideWhenUsed="0" w:qFormat="1"/>
-    <w:lsdException w:name="Strong" w:semiHidden="0" w:uiPriority="22" w:unhideWhenUsed="0" w:qFormat="1"/>
-    <w:lsdException w:name="Emphasis" w:semiHidden="0" w:uiPriority="20" w:unhideWhenUsed="0" w:qFormat="1"/>
-    <w:lsdException w:name="Table Grid" w:semiHidden="0" w:uiPriority="59" w:unhideWhenUsed="0"/>
-    <w:lsdException w:name="Placeholder Text" w:unhideWhenUsed="0"/>
-    <w:lsdException w:name="No Spacing" w:semiHidden="0" w:uiPriority="1" w:unhideWhenUsed="0" w:qFormat="1"/>
-    <w:lsdException w:name="Light Shading" w:semiHidden="0" w:uiPriority="60" w:unhideWhenUsed="0"/>
-    <w:lsdException w:name="Light List" w:semiHidden="0" w:uiPriority="61" w:unhideWhenUsed="0"/>
-    <w:lsdException w:name="Light Grid" w:semiHidden="0" w:uiPriority="62" w:unhideWhenUsed="0"/>
-    <w:lsdException w:name="Medium Shading 1" w:semiHidden="0" w:uiPriority="63" w:unhideWhenUsed="0"/>
-    <w:lsdException w:name="Medium Shading 2" w:semiHidden="0" w:uiPriority="64" w:unhideWhenUsed="0"/>
-    <w:lsdException w:name="Medium List 1" w:semiHidden="0" w:uiPriority="65" w:unhideWhenUsed="0"/>
-    <w:lsdException w:name="Medium List 2" w:semiHidden="0" w:uiPriority="66" w:unhideWhenUsed="0"/>
-    <w:lsdException w:name="Medium Grid 1" w:semiHidden="0" w:uiPriority="67" w:unhideWhenUsed="0"/>
-    <w:lsdException w:name="Medium Grid 2" w:semiHidden="0" w:uiPriority="68" w:unhideWhenUsed="0"/>
-    <w:lsdException w:name="Medium Grid 3" w:semiHidden="0" w:uiPriority="69" w:unhideWhenUsed="0"/>
-    <w:lsdException w:name="Dark List" w:semiHidden="0" w:uiPriority="70" w:unhideWhenUsed="0"/>
-    <w:lsdException w:name="Colorful Shading" w:semiHidden="0" w:uiPriority="71" w:unhideWhenUsed="0"/>
-    <w:lsdException w:name="Colorful List" w:semiHidden="0" w:uiPriority="72" w:unhideWhenUsed="0"/>
-    <w:lsdException w:name="Colorful Grid" w:semiHidden="0" w:uiPriority="73" w:unhideWhenUsed="0"/>
-    <w:lsdException w:name="Light Shading Accent 1" w:semiHidden="0" w:uiPriority="60" w:unhideWhenUsed="0"/>
-    <w:lsdException w:name="Light List Accent 1" w:semiHidden="0" w:uiPriority="61" w:unhideWhenUsed="0"/>
-    <w:lsdException w:name="Light Grid Accent 1" w:semiHidden="0" w:uiPriority="62" w:unhideWhenUsed="0"/>
-    <w:lsdException w:name="Medium Shading 1 Accent 1" w:semiHidden="0" w:uiPriority="63" w:unhideWhenUsed="0"/>
-    <w:lsdException w:name="Medium Shading 2 Accent 1" w:semiHidden="0" w:uiPriority="64" w:unhideWhenUsed="0"/>
-    <w:lsdException w:name="Medium List 1 Accent 1" w:semiHidden="0" w:uiPriority="65" w:unhideWhenUsed="0"/>
-    <w:lsdException w:name="Revision" w:unhideWhenUsed="0"/>
-    <w:lsdException w:name="List Paragraph" w:semiHidden="0" w:uiPriority="34" w:unhideWhenUsed="0" w:qFormat="1"/>
-    <w:lsdException w:name="Quote" w:semiHidden="0" w:uiPriority="29" w:unhideWhenUsed="0" w:qFormat="1"/>
-    <w:lsdException w:name="Intense Quote" w:semiHidden="0" w:uiPriority="30" w:unhideWhenUsed="0" w:qFormat="1"/>
-    <w:lsdException w:name="Medium List 2 Accent 1" w:semiHidden="0" w:uiPriority="66" w:unhideWhenUsed="0"/>
-    <w:lsdException w:name="Medium Grid 1 Accent 1" w:semiHidden="0" w:uiPriority="67" w:unhideWhenUsed="0"/>
-    <w:lsdException w:name="Medium Grid 2 Accent 1" w:semiHidden="0" w:uiPriority="68" w:unhideWhenUsed="0"/>
-    <w:lsdException w:name="Medium Grid 3 Accent 1" w:semiHidden="0" w:uiPriority="69" w:unhideWhenUsed="0"/>
-    <w:lsdException w:name="Dark List Accent 1" w:semiHidden="0" w:uiPriority="70" w:unhideWhenUsed="0"/>
-    <w:lsdException w:name="Colorful Shading Accent 1" w:semiHidden="0" w:uiPriority="71" w:unhideWhenUsed="0"/>
-    <w:lsdException w:name="Colorful List Accent 1" w:semiHidden="0" w:uiPriority="72" w:unhideWhenUsed="0"/>
-    <w:lsdException w:name="Colorful Grid Accent 1" w:semiHidden="0" w:uiPriority="73" w:unhideWhenUsed="0"/>
-    <w:lsdException w:name="Light Shading Accent 2" w:semiHidden="0" w:uiPriority="60" w:unhideWhenUsed="0"/>
-    <w:lsdException w:name="Light List Accent 2" w:semiHidden="0" w:uiPriority="61" w:unhideWhenUsed="0"/>
-    <w:lsdException w:name="Light Grid Accent 2" w:semiHidden="0" w:uiPriority="62" w:unhideWhenUsed="0"/>
-    <w:lsdException w:name="Medium Shading 1 Accent 2" w:semiHidden="0" w:uiPriority="63" w:unhideWhenUsed="0"/>
-    <w:lsdException w:name="Medium Shading 2 Accent 2" w:semiHidden="0" w:uiPriority="64" w:unhideWhenUsed="0"/>
-    <w:lsdException w:name="Medium List 1 Accent 2" w:semiHidden="0" w:uiPriority="65" w:unhideWhenUsed="0"/>
-    <w:lsdException w:name="Medium List 2 Accent 2" w:semiHidden="0" w:uiPriority="66" w:unhideWhenUsed="0"/>
-    <w:lsdException w:name="Medium Grid 1 Accent 2" w:semiHidden="0" w:uiPriority="67" w:unhideWhenUsed="0"/>
-    <w:lsdException w:name="Medium Grid 2 Accent 2" w:semiHidden="0" w:uiPriority="68" w:unhideWhenUsed="0"/>
-    <w:lsdException w:name="Medium Grid 3 Accent 2" w:semiHidden="0" w:uiPriority="69" w:unhideWhenUsed="0"/>
-    <w:lsdException w:name="Dark List Accent 2" w:semiHidden="0" w:uiPriority="70" w:unhideWhenUsed="0"/>
-    <w:lsdException w:name="Colorful Shading Accent 2" w:semiHidden="0" w:uiPriority="71" w:unhideWhenUsed="0"/>
-    <w:lsdException w:name="Colorful List Accent 2" w:semiHidden="0" w:uiPriority="72" w:unhideWhenUsed="0"/>
-    <w:lsdException w:name="Colorful Grid Accent 2" w:semiHidden="0" w:uiPriority="73" w:unhideWhenUsed="0"/>
-    <w:lsdException w:name="Light Shading Accent 3" w:semiHidden="0" w:uiPriority="60" w:unhideWhenUsed="0"/>
-    <w:lsdException w:name="Light List Accent 3" w:semiHidden="0" w:uiPriority="61" w:unhideWhenUsed="0"/>
-    <w:lsdException w:name="Light Grid Accent 3" w:semiHidden="0" w:uiPriority="62" w:unhideWhenUsed="0"/>
-    <w:lsdException w:name="Medium Shading 1 Accent 3" w:semiHidden="0" w:uiPriority="63" w:unhideWhenUsed="0"/>
-    <w:lsdException w:name="Medium Shading 2 Accent 3" w:semiHidden="0" w:uiPriority="64" w:unhideWhenUsed="0"/>
-    <w:lsdException w:name="Medium List 1 Accent 3" w:semiHidden="0" w:uiPriority="65" w:unhideWhenUsed="0"/>
-    <w:lsdException w:name="Medium List 2 Accent 3" w:semiHidden="0" w:uiPriority="66" w:unhideWhenUsed="0"/>
-    <w:lsdException w:name="Medium Grid 1 Accent 3" w:semiHidden="0" w:uiPriority="67" w:unhideWhenUsed="0"/>
-    <w:lsdException w:name="Medium Grid 2 Accent 3" w:semiHidden="0" w:uiPriority="68" w:unhideWhenUsed="0"/>
-    <w:lsdException w:name="Medium Grid 3 Accent 3" w:semiHidden="0" w:uiPriority="69" w:unhideWhenUsed="0"/>
-    <w:lsdException w:name="Dark List Accent 3" w:semiHidden="0" w:uiPriority="70" w:unhideWhenUsed="0"/>
-    <w:lsdException w:name="Colorful Shading Accent 3" w:semiHidden="0" w:uiPriority="71" w:unhideWhenUsed="0"/>
-    <w:lsdException w:name="Colorful List Accent 3" w:semiHidden="0" w:uiPriority="72" w:unhideWhenUsed="0"/>
-    <w:lsdException w:name="Colorful Grid Accent 3" w:semiHidden="0" w:uiPriority="73" w:unhideWhenUsed="0"/>
-    <w:lsdException w:name="Light Shading Accent 4" w:semiHidden="0" w:uiPriority="60" w:unhideWhenUsed="0"/>
-    <w:lsdException w:name="Light List Accent 4" w:semiHidden="0" w:uiPriority="61" w:unhideWhenUsed="0"/>
-    <w:lsdException w:name="Light Grid Accent 4" w:semiHidden="0" w:uiPriority="62" w:unhideWhenUsed="0"/>
-    <w:lsdException w:name="Medium Shading 1 Accent 4" w:semiHidden="0" w:uiPriority="63" w:unhideWhenUsed="0"/>
-    <w:lsdException w:name="Medium Shading 2 Accent 4" w:semiHidden="0" w:uiPriority="64" w:unhideWhenUsed="0"/>
-    <w:lsdException w:name="Medium List 1 Accent 4" w:semiHidden="0" w:uiPriority="65" w:unhideWhenUsed="0"/>
-    <w:lsdException w:name="Medium List 2 Accent 4" w:semiHidden="0" w:uiPriority="66" w:unhideWhenUsed="0"/>
-    <w:lsdException w:name="Medium Grid 1 Accent 4" w:semiHidden="0" w:uiPriority="67" w:unhideWhenUsed="0"/>
-    <w:lsdException w:name="Medium Grid 2 Accent 4" w:semiHidden="0" w:uiPriority="68" w:unhideWhenUsed="0"/>
-    <w:lsdException w:name="Medium Grid 3 Accent 4" w:semiHidden="0" w:uiPriority="69" w:unhideWhenUsed="0"/>
-    <w:lsdException w:name="Dark List Accent 4" w:semiHidden="0" w:uiPriority="70" w:unhideWhenUsed="0"/>
-    <w:lsdException w:name="Colorful Shading Accent 4" w:semiHidden="0" w:uiPriority="71" w:unhideWhenUsed="0"/>
-    <w:lsdException w:name="Colorful List Accent 4" w:semiHidden="0" w:uiPriority="72" w:unhideWhenUsed="0"/>
-    <w:lsdException w:name="Colorful Grid Accent 4" w:semiHidden="0" w:uiPriority="73" w:unhideWhenUsed="0"/>
-    <w:lsdException w:name="Light Shading Accent 5" w:semiHidden="0" w:uiPriority="60" w:unhideWhenUsed="0"/>
-    <w:lsdException w:name="Light List Accent 5" w:semiHidden="0" w:uiPriority="61" w:unhideWhenUsed="0"/>
-    <w:lsdException w:name="Light Grid Accent 5" w:semiHidden="0" w:uiPriority="62" w:unhideWhenUsed="0"/>
-    <w:lsdException w:name="Medium Shading 1 Accent 5" w:semiHidden="0" w:uiPriority="63" w:unhideWhenUsed="0"/>
-    <w:lsdException w:name="Medium Shading 2 Accent 5" w:semiHidden="0" w:uiPriority="64" w:unhideWhenUsed="0"/>
-    <w:lsdException w:name="Medium List 1 Accent 5" w:semiHidden="0" w:uiPriority="65" w:unhideWhenUsed="0"/>
-    <w:lsdException w:name="Medium List 2 Accent 5" w:semiHidden="0" w:uiPriority="66" w:unhideWhenUsed="0"/>
-    <w:lsdException w:name="Medium Grid 1 Accent 5" w:semiHidden="0" w:uiPriority="67" w:unhideWhenUsed="0"/>
-    <w:lsdException w:name="Medium Grid 2 Accent 5" w:semiHidden="0" w:uiPriority="68" w:unhideWhenUsed="0"/>
-    <w:lsdException w:name="Medium Grid 3 Accent 5" w:semiHidden="0" w:uiPriority="69" w:unhideWhenUsed="0"/>
-    <w:lsdException w:name="Dark List Accent 5" w:semiHidden="0" w:uiPriority="70" w:unhideWhenUsed="0"/>
-    <w:lsdException w:name="Colorful Shading Accent 5" w:semiHidden="0" w:uiPriority="71" w:unhideWhenUsed="0"/>
-    <w:lsdException w:name="Colorful List Accent 5" w:semiHidden="0" w:uiPriority="72" w:unhideWhenUsed="0"/>
-    <w:lsdException w:name="Colorful Grid Accent 5" w:semiHidden="0" w:uiPriority="73" w:unhideWhenUsed="0"/>
-    <w:lsdException w:name="Light Shading Accent 6" w:semiHidden="0" w:uiPriority="60" w:unhideWhenUsed="0"/>
-    <w:lsdException w:name="Light List Accent 6" w:semiHidden="0" w:uiPriority="61" w:unhideWhenUsed="0"/>
-    <w:lsdException w:name="Light Grid Accent 6" w:semiHidden="0" w:uiPriority="62" w:unhideWhenUsed="0"/>
-    <w:lsdException w:name="Medium Shading 1 Accent 6" w:semiHidden="0" w:uiPriority="63" w:unhideWhenUsed="0"/>
-    <w:lsdException w:name="Medium Shading 2 Accent 6" w:semiHidden="0" w:uiPriority="64" w:unhideWhenUsed="0"/>
-    <w:lsdException w:name="Medium List 1 Accent 6" w:semiHidden="0" w:uiPriority="65" w:unhideWhenUsed="0"/>
-    <w:lsdException w:name="Medium List 2 Accent 6" w:semiHidden="0" w:uiPriority="66" w:unhideWhenUsed="0"/>
-    <w:lsdException w:name="Medium Grid 1 Accent 6" w:semiHidden="0" w:uiPriority="67" w:unhideWhenUsed="0"/>
-    <w:lsdException w:name="Medium Grid 2 Accent 6" w:semiHidden="0" w:uiPriority="68" w:unhideWhenUsed="0"/>
-    <w:lsdException w:name="Medium Grid 3 Accent 6" w:semiHidden="0" w:uiPriority="69" w:unhideWhenUsed="0"/>
-    <w:lsdException w:name="Dark List Accent 6" w:semiHidden="0" w:uiPriority="70" w:unhideWhenUsed="0"/>
-    <w:lsdException w:name="Colorful Shading Accent 6" w:semiHidden="0" w:uiPriority="71" w:unhideWhenUsed="0"/>
-    <w:lsdException w:name="Colorful List Accent 6" w:semiHidden="0" w:uiPriority="72" w:unhideWhenUsed="0"/>
-    <w:lsdException w:name="Colorful Grid Accent 6" w:semiHidden="0" w:uiPriority="73" w:unhideWhenUsed="0"/>
-    <w:lsdException w:name="Subtle Emphasis" w:semiHidden="0" w:uiPriority="19" w:unhideWhenUsed="0" w:qFormat="1"/>
-    <w:lsdException w:name="Intense Emphasis" w:semiHidden="0" w:uiPriority="21" w:unhideWhenUsed="0" w:qFormat="1"/>
-    <w:lsdException w:name="Subtle Reference" w:semiHidden="0" w:uiPriority="31" w:unhideWhenUsed="0" w:qFormat="1"/>
-    <w:lsdException w:name="Intense Reference" w:semiHidden="0" w:uiPriority="32" w:unhideWhenUsed="0" w:qFormat="1"/>
-    <w:lsdException w:name="Book Title" w:semiHidden="0" w:uiPriority="33" w:unhideWhenUsed="0" w:qFormat="1"/>
-    <w:lsdException w:name="Bibliography" w:uiPriority="37"/>
-    <w:lsdException w:name="TOC Heading" w:uiPriority="39" w:qFormat="1"/>
-  </w:latentStyles>
-  <w:style w:type="paragraph" w:default="1" w:styleId="Standard">
-    <w:name w:val="Normal"/>
-    <w:qFormat/>
-  </w:style>
-  <w:style w:type="character" w:default="1" w:styleId="Absatz-Standardschriftart">
-    <w:name w:val="Default Paragraph Font"/>
-    <w:uiPriority w:val="1"/>
-    <w:semiHidden/>
-    <w:unhideWhenUsed/>
-  </w:style>
-  <w:style w:type="table" w:default="1" w:styleId="NormaleTabelle">
-    <w:name w:val="Normal Table"/>
-    <w:uiPriority w:val="99"/>
-    <w:semiHidden/>
-    <w:unhideWhenUsed/>
-    <w:qFormat/>
+  <w:style w:type="table" w:styleId="Tabellengitternetz">
+    <w:name w:val="Table Grid"/>
+    <w:basedOn w:val="NormaleTabelle"/>
+    <w:uiPriority w:val="59"/>
+    <w:rsid w:val="009E102C"/>
+    <w:pPr>
+      <w:spacing w:after="0" w:line="240" w:lineRule="auto"/>
+    </w:pPr>
     <w:tblPr>
       <w:tblInd w:w="0" w:type="dxa"/>
+      <w:tblBorders>
+        <w:top w:val="single" w:sz="4" w:space="0" w:color="000000" w:themeColor="text1"/>
+        <w:left w:val="single" w:sz="4" w:space="0" w:color="000000" w:themeColor="text1"/>
+        <w:bottom w:val="single" w:sz="4" w:space="0" w:color="000000" w:themeColor="text1"/>
+        <w:right w:val="single" w:sz="4" w:space="0" w:color="000000" w:themeColor="text1"/>
+        <w:insideH w:val="single" w:sz="4" w:space="0" w:color="000000" w:themeColor="text1"/>
+        <w:insideV w:val="single" w:sz="4" w:space="0" w:color="000000" w:themeColor="text1"/>
+      </w:tblBorders>
       <w:tblCellMar>
         <w:top w:w="0" w:type="dxa"/>
         <w:left w:w="108" w:type="dxa"/>
@@ -2964,35 +6295,7 @@
       </w:tblCellMar>
     </w:tblPr>
   </w:style>
-  <w:style w:type="numbering" w:default="1" w:styleId="KeineListe">
-    <w:name w:val="No List"/>
-    <w:uiPriority w:val="99"/>
-    <w:semiHidden/>
-    <w:unhideWhenUsed/>
-  </w:style>
-  <w:style w:type="paragraph" w:customStyle="1" w:styleId="77519E7B96F14FDCAFEC3B594AAFA1D0">
-    <w:name w:val="77519E7B96F14FDCAFEC3B594AAFA1D0"/>
-    <w:rsid w:val="00EA6504"/>
-  </w:style>
-  <w:style w:type="paragraph" w:customStyle="1" w:styleId="17855680DF4B444DB58D6004019AADFA">
-    <w:name w:val="17855680DF4B444DB58D6004019AADFA"/>
-    <w:rsid w:val="00EA6504"/>
-  </w:style>
-  <w:style w:type="paragraph" w:customStyle="1" w:styleId="09023B73573E458EB5BB21494B1F4197">
-    <w:name w:val="09023B73573E458EB5BB21494B1F4197"/>
-    <w:rsid w:val="00EA6504"/>
-  </w:style>
-  <w:style w:type="paragraph" w:customStyle="1" w:styleId="33CA67ED678C48D89E64377B212AADE1">
-    <w:name w:val="33CA67ED678C48D89E64377B212AADE1"/>
-    <w:rsid w:val="00EA6504"/>
-  </w:style>
 </w:styles>
-</file>
-
-<file path=word/glossary/webSettings.xml><?xml version="1.0" encoding="utf-8"?>
-<w:webSettings xmlns:r="http://schemas.openxmlformats.org/officeDocument/2006/relationships" xmlns:w="http://schemas.openxmlformats.org/wordprocessingml/2006/main">
-  <w:optimizeForBrowser/>
-</w:webSettings>
 </file>
 
 <file path=word/theme/theme1.xml><?xml version="1.0" encoding="utf-8"?>
@@ -3283,7 +6586,7 @@
 </file>
 
 <file path=customXml/itemProps1.xml><?xml version="1.0" encoding="utf-8"?>
-<ds:datastoreItem xmlns:ds="http://schemas.openxmlformats.org/officeDocument/2006/customXml" ds:itemID="{4D5312E7-C71F-4217-A9ED-77E6D2EBB659}">
+<ds:datastoreItem xmlns:ds="http://schemas.openxmlformats.org/officeDocument/2006/customXml" ds:itemID="{C7B42177-DCFE-4548-A1E3-AF4526E70960}">
   <ds:schemaRefs>
     <ds:schemaRef ds:uri="http://schemas.openxmlformats.org/officeDocument/2006/bibliography"/>
   </ds:schemaRefs>

</xml_diff>